<commit_message>
Update FLMALS, make FMALN
worked on FLMALS, FLMAN, MALDIS, tables
</commit_message>
<xml_diff>
--- a/Architecture.docx
+++ b/Architecture.docx
@@ -1,10 +1,8 @@
 
 <file path=word/document.xml><?xml version="1.0" encoding="utf-8"?>
-<w:document xmlns:wpc="http://schemas.microsoft.com/office/word/2010/wordprocessingCanvas" xmlns:mc="http://schemas.openxmlformats.org/markup-compatibility/2006" xmlns:o="urn:schemas-microsoft-com:office:office" xmlns:r="http://schemas.openxmlformats.org/officeDocument/2006/relationships" xmlns:m="http://schemas.openxmlformats.org/officeDocument/2006/math" xmlns:v="urn:schemas-microsoft-com:vml" xmlns:wp14="http://schemas.microsoft.com/office/word/2010/wordprocessingDrawing" xmlns:wp="http://schemas.openxmlformats.org/drawingml/2006/wordprocessingDrawing" xmlns:w10="urn:schemas-microsoft-com:office:word" xmlns:w="http://schemas.openxmlformats.org/wordprocessingml/2006/main" xmlns:w14="http://schemas.microsoft.com/office/word/2010/wordml" xmlns:wpg="http://schemas.microsoft.com/office/word/2010/wordprocessingGroup" xmlns:wpi="http://schemas.microsoft.com/office/word/2010/wordprocessingInk" xmlns:wne="http://schemas.microsoft.com/office/word/2006/wordml" xmlns:wps="http://schemas.microsoft.com/office/word/2010/wordprocessingShape" mc:Ignorable="w14 wp14">
+<w:document xmlns:wpc="http://schemas.microsoft.com/office/word/2010/wordprocessingCanvas" xmlns:mc="http://schemas.openxmlformats.org/markup-compatibility/2006" xmlns:o="urn:schemas-microsoft-com:office:office" xmlns:r="http://schemas.openxmlformats.org/officeDocument/2006/relationships" xmlns:m="http://schemas.openxmlformats.org/officeDocument/2006/math" xmlns:v="urn:schemas-microsoft-com:vml" xmlns:wp14="http://schemas.microsoft.com/office/word/2010/wordprocessingDrawing" xmlns:wp="http://schemas.openxmlformats.org/drawingml/2006/wordprocessingDrawing" xmlns:w10="urn:schemas-microsoft-com:office:word" xmlns:w="http://schemas.openxmlformats.org/wordprocessingml/2006/main" xmlns:w14="http://schemas.microsoft.com/office/word/2010/wordml" xmlns:w15="http://schemas.microsoft.com/office/word/2012/wordml" xmlns:wpg="http://schemas.microsoft.com/office/word/2010/wordprocessingGroup" xmlns:wpi="http://schemas.microsoft.com/office/word/2010/wordprocessingInk" xmlns:wne="http://schemas.microsoft.com/office/word/2006/wordml" xmlns:wps="http://schemas.microsoft.com/office/word/2010/wordprocessingShape" mc:Ignorable="w14 w15 wp14">
   <w:body>
     <w:p>
-      <w:bookmarkStart w:id="0" w:name="_GoBack"/>
-      <w:bookmarkEnd w:id="0"/>
       <w:r>
         <w:t xml:space="preserve">This memo outlines the proposed architecture for including the macroalgae growth model </w:t>
       </w:r>
@@ -47,7 +45,15 @@
         <w:t>S</w:t>
       </w:r>
       <w:r>
-        <w:t xml:space="preserve"> - MacroALgae Structural biomass</w:t>
+        <w:t xml:space="preserve"> - </w:t>
+      </w:r>
+      <w:proofErr w:type="spellStart"/>
+      <w:r>
+        <w:t>MacroALgae</w:t>
+      </w:r>
+      <w:proofErr w:type="spellEnd"/>
+      <w:r>
+        <w:t xml:space="preserve"> Structural biomass</w:t>
       </w:r>
     </w:p>
     <w:p>
@@ -67,7 +73,15 @@
         <w:t>N</w:t>
       </w:r>
       <w:r>
-        <w:t xml:space="preserve"> - MacroALgae Nitrogen storage</w:t>
+        <w:t xml:space="preserve"> - </w:t>
+      </w:r>
+      <w:proofErr w:type="spellStart"/>
+      <w:r>
+        <w:t>MacroALgae</w:t>
+      </w:r>
+      <w:proofErr w:type="spellEnd"/>
+      <w:r>
+        <w:t xml:space="preserve"> Nitrogen storage</w:t>
       </w:r>
     </w:p>
     <w:p>
@@ -87,7 +101,15 @@
         <w:t>P</w:t>
       </w:r>
       <w:r>
-        <w:t xml:space="preserve"> - MacroALgae Phosphorous storage</w:t>
+        <w:t xml:space="preserve"> - </w:t>
+      </w:r>
+      <w:proofErr w:type="spellStart"/>
+      <w:r>
+        <w:t>MacroALgae</w:t>
+      </w:r>
+      <w:proofErr w:type="spellEnd"/>
+      <w:r>
+        <w:t xml:space="preserve"> Phosphorous storage</w:t>
       </w:r>
     </w:p>
     <w:p>
@@ -107,7 +129,15 @@
         <w:t>C</w:t>
       </w:r>
       <w:r>
-        <w:t xml:space="preserve"> - MacroALgae Carbon storage</w:t>
+        <w:t xml:space="preserve"> - </w:t>
+      </w:r>
+      <w:proofErr w:type="spellStart"/>
+      <w:r>
+        <w:t>MacroALgae</w:t>
+      </w:r>
+      <w:proofErr w:type="spellEnd"/>
+      <w:r>
+        <w:t xml:space="preserve"> Carbon storage</w:t>
       </w:r>
     </w:p>
     <w:p/>
@@ -121,7 +151,7 @@
       <w:r>
         <w:rPr>
           <w:noProof/>
-          <w:lang w:val="en-US" w:eastAsia="zh-CN"/>
+          <w:lang w:val="en-US"/>
         </w:rPr>
         <w:drawing>
           <wp:inline distT="0" distB="0" distL="0" distR="0" wp14:anchorId="304FC75A">
@@ -141,7 +171,7 @@
                     </pic:cNvPicPr>
                   </pic:nvPicPr>
                   <pic:blipFill>
-                    <a:blip r:embed="rId8" cstate="print">
+                    <a:blip r:embed="rId7" cstate="print">
                       <a:extLst>
                         <a:ext uri="{28A0092B-C50C-407E-A947-70E740481C1C}">
                           <a14:useLocalDpi xmlns:a14="http://schemas.microsoft.com/office/drawing/2010/main" val="0"/>
@@ -204,7 +234,15 @@
         <w:t>Change in biomass</w:t>
       </w:r>
       <w:r>
-        <w:t xml:space="preserve"> (gDM/day)</w:t>
+        <w:t xml:space="preserve"> (</w:t>
+      </w:r>
+      <w:proofErr w:type="spellStart"/>
+      <w:r>
+        <w:t>gDM</w:t>
+      </w:r>
+      <w:proofErr w:type="spellEnd"/>
+      <w:r>
+        <w:t>/day)</w:t>
       </w:r>
     </w:p>
     <w:p>
@@ -1782,13 +1820,7 @@
                         <w:rPr>
                           <w:rFonts w:ascii="Cambria Math" w:hAnsi="Cambria Math"/>
                         </w:rPr>
-                        <m:t>mi</m:t>
-                      </m:r>
-                      <m:r>
-                        <w:rPr>
-                          <w:rFonts w:ascii="Cambria Math" w:hAnsi="Cambria Math"/>
-                        </w:rPr>
-                        <m:t>nimum</m:t>
+                        <m:t>minimum</m:t>
                       </m:r>
                     </m:sub>
                   </m:sSub>
@@ -4057,9 +4089,11 @@
             <w:tcW w:w="4530" w:type="dxa"/>
           </w:tcPr>
           <w:p>
+            <w:proofErr w:type="spellStart"/>
             <w:r>
               <w:t>GroMALS</w:t>
             </w:r>
+            <w:proofErr w:type="spellEnd"/>
           </w:p>
         </w:tc>
         <w:tc>
@@ -4067,9 +4101,11 @@
             <w:tcW w:w="4530" w:type="dxa"/>
           </w:tcPr>
           <w:p>
+            <w:proofErr w:type="spellStart"/>
             <w:r>
               <w:t>GroMALS</w:t>
             </w:r>
+            <w:proofErr w:type="spellEnd"/>
           </w:p>
         </w:tc>
       </w:tr>
@@ -4179,9 +4215,11 @@
             <w:tcW w:w="4530" w:type="dxa"/>
           </w:tcPr>
           <w:p>
+            <w:proofErr w:type="spellStart"/>
             <w:r>
               <w:t>GroMALN</w:t>
             </w:r>
+            <w:proofErr w:type="spellEnd"/>
           </w:p>
         </w:tc>
         <w:tc>
@@ -4189,9 +4227,11 @@
             <w:tcW w:w="4530" w:type="dxa"/>
           </w:tcPr>
           <w:p>
+            <w:proofErr w:type="spellStart"/>
             <w:r>
               <w:t>GroMALN</w:t>
             </w:r>
+            <w:proofErr w:type="spellEnd"/>
           </w:p>
         </w:tc>
       </w:tr>
@@ -4207,9 +4247,11 @@
             <w:tcW w:w="4530" w:type="dxa"/>
           </w:tcPr>
           <w:p>
+            <w:proofErr w:type="spellStart"/>
             <w:r>
               <w:t>GroMALS</w:t>
             </w:r>
+            <w:proofErr w:type="spellEnd"/>
           </w:p>
         </w:tc>
       </w:tr>
@@ -4306,9 +4348,11 @@
             <w:tcW w:w="4530" w:type="dxa"/>
           </w:tcPr>
           <w:p>
+            <w:proofErr w:type="spellStart"/>
             <w:r>
               <w:t>GroMALP</w:t>
             </w:r>
+            <w:proofErr w:type="spellEnd"/>
           </w:p>
         </w:tc>
         <w:tc>
@@ -4316,9 +4360,11 @@
             <w:tcW w:w="4530" w:type="dxa"/>
           </w:tcPr>
           <w:p>
+            <w:proofErr w:type="spellStart"/>
             <w:r>
               <w:t>GroMALP</w:t>
             </w:r>
+            <w:proofErr w:type="spellEnd"/>
           </w:p>
         </w:tc>
       </w:tr>
@@ -4334,9 +4380,11 @@
             <w:tcW w:w="4530" w:type="dxa"/>
           </w:tcPr>
           <w:p>
+            <w:proofErr w:type="spellStart"/>
             <w:r>
               <w:t>GroMALS</w:t>
             </w:r>
+            <w:proofErr w:type="spellEnd"/>
           </w:p>
         </w:tc>
       </w:tr>
@@ -4432,9 +4480,11 @@
             <w:tcW w:w="4530" w:type="dxa"/>
           </w:tcPr>
           <w:p>
+            <w:proofErr w:type="spellStart"/>
             <w:r>
               <w:t>GroMALC</w:t>
             </w:r>
+            <w:proofErr w:type="spellEnd"/>
           </w:p>
         </w:tc>
         <w:tc>
@@ -4442,9 +4492,11 @@
             <w:tcW w:w="4530" w:type="dxa"/>
           </w:tcPr>
           <w:p>
+            <w:proofErr w:type="spellStart"/>
             <w:r>
               <w:t>GroMALC</w:t>
             </w:r>
+            <w:proofErr w:type="spellEnd"/>
           </w:p>
         </w:tc>
       </w:tr>
@@ -4460,9 +4512,11 @@
             <w:tcW w:w="4530" w:type="dxa"/>
           </w:tcPr>
           <w:p>
+            <w:proofErr w:type="spellStart"/>
             <w:r>
               <w:t>GroMALS</w:t>
             </w:r>
+            <w:proofErr w:type="spellEnd"/>
           </w:p>
         </w:tc>
       </w:tr>
@@ -4558,9 +4612,11 @@
             <w:tcW w:w="4530" w:type="dxa"/>
           </w:tcPr>
           <w:p>
+            <w:proofErr w:type="spellStart"/>
             <w:r>
               <w:t>GroMALC</w:t>
             </w:r>
+            <w:proofErr w:type="spellEnd"/>
           </w:p>
         </w:tc>
         <w:tc>
@@ -4568,9 +4624,11 @@
             <w:tcW w:w="4530" w:type="dxa"/>
           </w:tcPr>
           <w:p>
+            <w:proofErr w:type="spellStart"/>
             <w:r>
               <w:t>GroMALC</w:t>
             </w:r>
+            <w:proofErr w:type="spellEnd"/>
           </w:p>
         </w:tc>
       </w:tr>
@@ -4680,9 +4738,11 @@
             <w:tcW w:w="4530" w:type="dxa"/>
           </w:tcPr>
           <w:p>
+            <w:proofErr w:type="spellStart"/>
             <w:r>
               <w:t>GroMALC</w:t>
             </w:r>
+            <w:proofErr w:type="spellEnd"/>
           </w:p>
         </w:tc>
         <w:tc>
@@ -4690,9 +4750,11 @@
             <w:tcW w:w="4530" w:type="dxa"/>
           </w:tcPr>
           <w:p>
+            <w:proofErr w:type="spellStart"/>
             <w:r>
               <w:t>GroMALC</w:t>
             </w:r>
+            <w:proofErr w:type="spellEnd"/>
           </w:p>
         </w:tc>
       </w:tr>
@@ -4802,9 +4864,11 @@
             <w:tcW w:w="4530" w:type="dxa"/>
           </w:tcPr>
           <w:p>
+            <w:proofErr w:type="spellStart"/>
             <w:r>
               <w:t>GroMALN</w:t>
             </w:r>
+            <w:proofErr w:type="spellEnd"/>
           </w:p>
         </w:tc>
         <w:tc>
@@ -4812,9 +4876,11 @@
             <w:tcW w:w="4530" w:type="dxa"/>
           </w:tcPr>
           <w:p>
+            <w:proofErr w:type="spellStart"/>
             <w:r>
               <w:t>GroMALN</w:t>
             </w:r>
+            <w:proofErr w:type="spellEnd"/>
           </w:p>
         </w:tc>
       </w:tr>
@@ -4924,9 +4990,11 @@
             <w:tcW w:w="4530" w:type="dxa"/>
           </w:tcPr>
           <w:p>
+            <w:proofErr w:type="spellStart"/>
             <w:r>
               <w:t>GroMALP</w:t>
             </w:r>
+            <w:proofErr w:type="spellEnd"/>
           </w:p>
         </w:tc>
         <w:tc>
@@ -4934,9 +5002,11 @@
             <w:tcW w:w="4530" w:type="dxa"/>
           </w:tcPr>
           <w:p>
+            <w:proofErr w:type="spellStart"/>
             <w:r>
               <w:t>GroMALP</w:t>
             </w:r>
+            <w:proofErr w:type="spellEnd"/>
           </w:p>
         </w:tc>
       </w:tr>
@@ -5047,9 +5117,11 @@
             <w:tcW w:w="4530" w:type="dxa"/>
           </w:tcPr>
           <w:p>
+            <w:proofErr w:type="spellStart"/>
             <w:r>
               <w:t>GroMALS</w:t>
             </w:r>
+            <w:proofErr w:type="spellEnd"/>
           </w:p>
         </w:tc>
         <w:tc>
@@ -5065,8 +5137,13 @@
             <w:tcW w:w="4530" w:type="dxa"/>
           </w:tcPr>
           <w:p>
+            <w:proofErr w:type="spellStart"/>
             <w:r>
-              <w:t>GroMALC (exudate?)</w:t>
+              <w:t>GroMALC</w:t>
+            </w:r>
+            <w:proofErr w:type="spellEnd"/>
+            <w:r>
+              <w:t xml:space="preserve"> (exudate?)</w:t>
             </w:r>
           </w:p>
         </w:tc>
@@ -5170,9 +5247,11 @@
             <w:tcW w:w="4530" w:type="dxa"/>
           </w:tcPr>
           <w:p>
+            <w:proofErr w:type="spellStart"/>
             <w:r>
               <w:t>GroMALS</w:t>
             </w:r>
+            <w:proofErr w:type="spellEnd"/>
           </w:p>
         </w:tc>
         <w:tc>
@@ -5288,9 +5367,11 @@
             <w:tcW w:w="4530" w:type="dxa"/>
           </w:tcPr>
           <w:p>
+            <w:proofErr w:type="spellStart"/>
             <w:r>
               <w:t>GroMALS</w:t>
             </w:r>
+            <w:proofErr w:type="spellEnd"/>
           </w:p>
         </w:tc>
         <w:tc>
@@ -5356,6 +5437,7 @@
       <w:pPr>
         <w:pStyle w:val="Heading2"/>
       </w:pPr>
+      <w:proofErr w:type="spellStart"/>
       <w:r>
         <w:t>Gr</w:t>
       </w:r>
@@ -5371,6 +5453,7 @@
       <w:r>
         <w:t>S</w:t>
       </w:r>
+      <w:proofErr w:type="spellEnd"/>
     </w:p>
     <w:p>
       <w:r>
@@ -5498,8 +5581,21 @@
       <w:pPr>
         <w:pStyle w:val="Heading2"/>
       </w:pPr>
-      <w:r>
-        <w:t>GroMALN (/GroMALP)</w:t>
+      <w:proofErr w:type="spellStart"/>
+      <w:r>
+        <w:t>GroMALN</w:t>
+      </w:r>
+      <w:proofErr w:type="spellEnd"/>
+      <w:r>
+        <w:t xml:space="preserve"> (/</w:t>
+      </w:r>
+      <w:proofErr w:type="spellStart"/>
+      <w:r>
+        <w:t>GroMALP</w:t>
+      </w:r>
+      <w:proofErr w:type="spellEnd"/>
+      <w:r>
+        <w:t>)</w:t>
       </w:r>
     </w:p>
     <w:p>
@@ -5521,9 +5617,11 @@
       <w:pPr>
         <w:pStyle w:val="Heading2"/>
       </w:pPr>
+      <w:proofErr w:type="spellStart"/>
       <w:r>
         <w:t>GroMALC</w:t>
       </w:r>
+      <w:proofErr w:type="spellEnd"/>
     </w:p>
     <w:p>
       <w:r>
@@ -5613,40 +5711,498 @@
       <w:r>
         <w:t xml:space="preserve"> ratio, or the g/m value</w:t>
       </w:r>
-    </w:p>
-    <w:p>
-      <w:r>
-        <w:t>Basically, what it means is how much mass is required to get all of the algae in a m2 to grow a m in length?</w:t>
-      </w:r>
-      <w:r>
-        <w:t xml:space="preserve"> (g/m2 * m) = g/m</w:t>
-      </w:r>
-    </w:p>
+      <w:r>
+        <w:t xml:space="preserve"> for a given m2. Basically, what it describes </w:t>
+      </w:r>
+      <w:r>
+        <w:t>is how much mass is required to get all of the alga</w:t>
+      </w:r>
+      <w:r>
+        <w:t xml:space="preserve">e in </w:t>
+      </w:r>
+      <w:proofErr w:type="gramStart"/>
+      <w:r>
+        <w:t>a</w:t>
+      </w:r>
+      <w:proofErr w:type="gramEnd"/>
+      <w:r>
+        <w:t xml:space="preserve"> m2 to grow a m in length. We can describe it as g/m2 * m</w:t>
+      </w:r>
+      <w:r>
+        <w:t xml:space="preserve"> = g/m</w:t>
+      </w:r>
+      <w:r>
+        <w:rPr>
+          <w:vertAlign w:val="superscript"/>
+        </w:rPr>
+        <w:t>3</w:t>
+      </w:r>
+      <w:r>
+        <w:t>, or to better think about it as is g/m per m2. This is called the length density. It will depend on the farm and the algae.</w:t>
+      </w:r>
+    </w:p>
+    <w:p/>
     <w:p>
       <w:r>
         <w:t>If the seeding density is low, there will be a low value for this number. If is it high then more carbon is required to allow the whole group to extend its length</w:t>
       </w:r>
     </w:p>
-    <w:p>
+    <w:p/>
+    <w:p>
+      <w:r>
+        <w:t>The overall</w:t>
+      </w:r>
+      <w:r>
+        <w:t xml:space="preserve"> sequence of the processes can be described</w:t>
+      </w:r>
+      <w:r>
+        <w:t xml:space="preserve"> as follows:</w:t>
+      </w:r>
+    </w:p>
+    <w:p>
+      <w:pPr>
+        <w:pStyle w:val="ListParagraph"/>
+        <w:numPr>
+          <w:ilvl w:val="0"/>
+          <w:numId w:val="14"/>
+        </w:numPr>
+      </w:pPr>
+      <w:r>
+        <w:t xml:space="preserve">There is a certain mass g/m2 in the </w:t>
+      </w:r>
+      <w:proofErr w:type="spellStart"/>
+      <w:r>
+        <w:t>ibot</w:t>
+      </w:r>
+      <w:proofErr w:type="spellEnd"/>
       <w:r>
         <w:t xml:space="preserve"> </w:t>
       </w:r>
-    </w:p>
-    <w:p>
-      <w:r>
-        <w:t>Every time step the biomass in each segment has its net change in biomass. It is then redistribut</w:t>
-      </w:r>
-      <w:r>
-        <w:t>ed  to satisfy the linear distribution with depth. If the net change was a loss, the plant gets shorter.</w:t>
+      <w:proofErr w:type="spellStart"/>
+      <w:r>
+        <w:t>seg</w:t>
+      </w:r>
+      <w:proofErr w:type="spellEnd"/>
+    </w:p>
+    <w:p>
+      <w:pPr>
+        <w:pStyle w:val="ListParagraph"/>
+        <w:numPr>
+          <w:ilvl w:val="0"/>
+          <w:numId w:val="14"/>
+        </w:numPr>
+      </w:pPr>
+      <w:r>
+        <w:t>At the beginning of a time step you take the</w:t>
+      </w:r>
+      <w:r>
+        <w:t xml:space="preserve"> structural</w:t>
+      </w:r>
+      <w:r>
+        <w:t xml:space="preserve"> biomass </w:t>
+      </w:r>
+      <w:r>
+        <w:t xml:space="preserve">MALS </w:t>
+      </w:r>
+      <w:r>
+        <w:t>and divide it by the length density to get a length.</w:t>
+      </w:r>
+    </w:p>
+    <w:p>
+      <w:pPr>
+        <w:pStyle w:val="ListParagraph"/>
+        <w:numPr>
+          <w:ilvl w:val="0"/>
+          <w:numId w:val="14"/>
+        </w:numPr>
+      </w:pPr>
+      <w:r>
+        <w:t>This length is divided into all relevant segments</w:t>
+      </w:r>
+      <w:r>
+        <w:t xml:space="preserve"> and each segment is given a</w:t>
+      </w:r>
+      <w:r>
+        <w:t>n</w:t>
+      </w:r>
+      <w:r>
+        <w:t xml:space="preserve"> </w:t>
+      </w:r>
+      <w:proofErr w:type="spellStart"/>
+      <w:r>
+        <w:t>FrBmMALS</w:t>
+      </w:r>
+      <w:proofErr w:type="spellEnd"/>
+      <w:r>
+        <w:t xml:space="preserve">. The amount of MALN and MALC follows naturally from this as they are in units of </w:t>
+      </w:r>
+      <w:proofErr w:type="spellStart"/>
+      <w:r>
+        <w:t>gX</w:t>
+      </w:r>
+      <w:proofErr w:type="spellEnd"/>
+      <w:r>
+        <w:t>/DM.</w:t>
+      </w:r>
+    </w:p>
+    <w:p>
+      <w:pPr>
+        <w:pStyle w:val="ListParagraph"/>
+        <w:numPr>
+          <w:ilvl w:val="0"/>
+          <w:numId w:val="14"/>
+        </w:numPr>
+      </w:pPr>
+      <w:r>
+        <w:t xml:space="preserve">In each segment that has biomass, the calculations of </w:t>
+      </w:r>
+      <w:r>
+        <w:t xml:space="preserve">biomass dynamics for </w:t>
+      </w:r>
+      <w:r>
+        <w:t>MALS, MALN, MALC are done</w:t>
+      </w:r>
+      <w:r>
+        <w:t xml:space="preserve"> using the concentrations tha</w:t>
+      </w:r>
+      <w:r>
+        <w:t>t arise from MALX</w:t>
+      </w:r>
+      <w:r>
+        <w:t xml:space="preserve"> * </w:t>
+      </w:r>
+      <w:proofErr w:type="spellStart"/>
+      <w:r>
+        <w:t>FrBmMALS</w:t>
+      </w:r>
+      <w:proofErr w:type="spellEnd"/>
+      <w:r>
+        <w:t xml:space="preserve">. The fluxes on substances that do not have to do with MAL (POC, NH4, PO4, CO2) happen here in the segments using </w:t>
+      </w:r>
+      <w:r>
+        <w:t xml:space="preserve">the </w:t>
+      </w:r>
+      <w:r>
+        <w:t>‘Ghost masses</w:t>
+      </w:r>
+      <w:r>
+        <w:t>’</w:t>
+      </w:r>
+      <w:r>
+        <w:t xml:space="preserve"> derived from fractions.</w:t>
+      </w:r>
+    </w:p>
+    <w:p>
+      <w:pPr>
+        <w:pStyle w:val="ListParagraph"/>
+        <w:numPr>
+          <w:ilvl w:val="0"/>
+          <w:numId w:val="14"/>
+        </w:numPr>
+      </w:pPr>
+      <w:r>
+        <w:t xml:space="preserve">All of the fluxes for the MAL substances get communicated to the bottom segment and added up, the change in biomass of MALS, MALN, </w:t>
+      </w:r>
+      <w:proofErr w:type="gramStart"/>
+      <w:r>
+        <w:t>MALC</w:t>
+      </w:r>
+      <w:proofErr w:type="gramEnd"/>
+      <w:r>
+        <w:t xml:space="preserve"> are applied. </w:t>
+      </w:r>
+      <w:r>
+        <w:t>This communication might be very challenging. Unless we prescribe a local flux</w:t>
+      </w:r>
+      <w:r>
+        <w:t xml:space="preserve"> as an output parameter</w:t>
+      </w:r>
+      <w:r>
+        <w:t>, and</w:t>
+      </w:r>
+      <w:r>
+        <w:t xml:space="preserve"> the bottom segment</w:t>
+      </w:r>
+      <w:r>
+        <w:t xml:space="preserve"> it to </w:t>
+      </w:r>
+      <w:r>
+        <w:t>all of its children and add up these fluxes for MALS, MALN, MALP, and MALC</w:t>
+      </w:r>
+      <w:r>
+        <w:t>?</w:t>
+      </w:r>
+      <w:r>
+        <w:t xml:space="preserve"> Or another process that does the growth, whereas </w:t>
+      </w:r>
+      <w:proofErr w:type="spellStart"/>
+      <w:r>
+        <w:t>grMALS</w:t>
+      </w:r>
+      <w:proofErr w:type="spellEnd"/>
+      <w:r>
+        <w:t xml:space="preserve"> only computes the fluxes. </w:t>
       </w:r>
     </w:p>
     <w:p/>
+    <w:p>
+      <w:r>
+        <w:t>! L</w:t>
+      </w:r>
+      <w:r>
+        <w:t>ogic check</w:t>
+      </w:r>
+    </w:p>
+    <w:p>
+      <w:pPr>
+        <w:pStyle w:val="ListParagraph"/>
+        <w:numPr>
+          <w:ilvl w:val="0"/>
+          <w:numId w:val="15"/>
+        </w:numPr>
+      </w:pPr>
+      <w:r>
+        <w:t xml:space="preserve"> so each segment receives a bit of ghost </w:t>
+      </w:r>
+      <w:r>
+        <w:t>structural</w:t>
+      </w:r>
+      <w:r>
+        <w:t xml:space="preserve"> and storage mass</w:t>
+      </w:r>
+    </w:p>
+    <w:p>
+      <w:pPr>
+        <w:pStyle w:val="ListParagraph"/>
+        <w:numPr>
+          <w:ilvl w:val="0"/>
+          <w:numId w:val="15"/>
+        </w:numPr>
+      </w:pPr>
+      <w:r>
+        <w:t xml:space="preserve"> the fluxes are calculated using this mass </w:t>
+      </w:r>
+      <w:proofErr w:type="spellStart"/>
+      <w:r>
+        <w:t>andthe</w:t>
+      </w:r>
+      <w:proofErr w:type="spellEnd"/>
+      <w:r>
+        <w:t xml:space="preserve"> local ambient environment</w:t>
+      </w:r>
+    </w:p>
+    <w:p>
+      <w:pPr>
+        <w:pStyle w:val="ListParagraph"/>
+        <w:numPr>
+          <w:ilvl w:val="0"/>
+          <w:numId w:val="15"/>
+        </w:numPr>
+      </w:pPr>
+      <w:r>
+        <w:t xml:space="preserve"> the fluxes are applied to ambient dissolved parameters, but not algae parameters</w:t>
+      </w:r>
+    </w:p>
+    <w:p>
+      <w:pPr>
+        <w:pStyle w:val="ListParagraph"/>
+        <w:numPr>
+          <w:ilvl w:val="0"/>
+          <w:numId w:val="15"/>
+        </w:numPr>
+      </w:pPr>
+      <w:r>
+        <w:t xml:space="preserve"> the fluxes of algae parameters are communicated to the bottom segment, whereby they are </w:t>
+      </w:r>
+      <w:r>
+        <w:t>summed</w:t>
+      </w:r>
+      <w:r>
+        <w:t xml:space="preserve"> to compute the net change in MALS, MALN, MALP, and MALC</w:t>
+      </w:r>
+    </w:p>
+    <w:p>
+      <w:pPr>
+        <w:pStyle w:val="ListParagraph"/>
+        <w:numPr>
+          <w:ilvl w:val="0"/>
+          <w:numId w:val="15"/>
+        </w:numPr>
+      </w:pPr>
+      <w:r>
+        <w:t xml:space="preserve"> this gives the new mass of each in the bottom segment</w:t>
+      </w:r>
+    </w:p>
+    <w:p>
+      <w:pPr>
+        <w:pStyle w:val="ListParagraph"/>
+        <w:numPr>
+          <w:ilvl w:val="0"/>
+          <w:numId w:val="15"/>
+        </w:numPr>
+      </w:pPr>
+      <w:r>
+        <w:t xml:space="preserve"> the plant will have gotten longer or shorter, and overall reserves will have changed</w:t>
+      </w:r>
+    </w:p>
+    <w:p>
+      <w:pPr>
+        <w:pStyle w:val="ListParagraph"/>
+        <w:numPr>
+          <w:ilvl w:val="0"/>
+          <w:numId w:val="15"/>
+        </w:numPr>
+      </w:pPr>
+      <w:r>
+        <w:t xml:space="preserve"> the local per segment reserves adopt the reserve ratio of the whole column</w:t>
+      </w:r>
+    </w:p>
+    <w:p>
+      <w:pPr>
+        <w:pStyle w:val="ListParagraph"/>
+        <w:numPr>
+          <w:ilvl w:val="0"/>
+          <w:numId w:val="15"/>
+        </w:numPr>
+      </w:pPr>
+      <w:r>
+        <w:t xml:space="preserve"> what this means is the entire segment has a fixed structural to storage ratio,</w:t>
+      </w:r>
+      <w:r>
+        <w:t xml:space="preserve"> </w:t>
+      </w:r>
+      <w:r>
+        <w:t>as in no segment can have a beefier part of the plant than the other</w:t>
+      </w:r>
+    </w:p>
+    <w:p>
+      <w:pPr>
+        <w:pStyle w:val="ListParagraph"/>
+        <w:numPr>
+          <w:ilvl w:val="0"/>
+          <w:numId w:val="15"/>
+        </w:numPr>
+      </w:pPr>
+      <w:r>
+        <w:lastRenderedPageBreak/>
+        <w:t xml:space="preserve"> </w:t>
+      </w:r>
+      <w:r>
+        <w:t xml:space="preserve">This </w:t>
+      </w:r>
+      <w:r>
+        <w:t>is similar to a communist farm field, whereby 6 workers all go to work their field</w:t>
+      </w:r>
+      <w:r>
+        <w:t xml:space="preserve"> </w:t>
+      </w:r>
+      <w:r>
+        <w:t>and cultivate grain. Some will cultivate more grain than they need to eat if their field is</w:t>
+      </w:r>
+      <w:r>
+        <w:t xml:space="preserve"> </w:t>
+      </w:r>
+      <w:r>
+        <w:t>favourable, and others will not if their field falters</w:t>
+      </w:r>
+      <w:r>
+        <w:t xml:space="preserve">. </w:t>
+      </w:r>
+      <w:r>
+        <w:t xml:space="preserve">Those with surplus at the end of the day will redistribute to those who did not get enough at the end of the day. There is </w:t>
+      </w:r>
+      <w:r>
+        <w:t>there</w:t>
+      </w:r>
+      <w:r>
+        <w:t>for</w:t>
+      </w:r>
+      <w:r>
+        <w:t>e a per-</w:t>
+      </w:r>
+      <w:r>
+        <w:t xml:space="preserve">person (segment) surplus or </w:t>
+      </w:r>
+      <w:r>
+        <w:t>deficit</w:t>
+      </w:r>
+      <w:r>
+        <w:t xml:space="preserve">, and a community </w:t>
+      </w:r>
+      <w:r>
+        <w:t>deficit</w:t>
+      </w:r>
+      <w:r>
+        <w:t>.</w:t>
+      </w:r>
+    </w:p>
     <w:p/>
     <w:p>
       <w:r>
-        <w:t>ExtVl</w:t>
-      </w:r>
-    </w:p>
+        <w:t>Summary</w:t>
+      </w:r>
+      <w:bookmarkStart w:id="0" w:name="_GoBack"/>
+      <w:bookmarkEnd w:id="0"/>
+    </w:p>
+    <w:p>
+      <w:r>
+        <w:t>FLMALS – flux calculation for Macroalgae structural mass</w:t>
+      </w:r>
+    </w:p>
+    <w:p>
+      <w:r>
+        <w:t xml:space="preserve">FLMALN </w:t>
+      </w:r>
+      <w:r>
+        <w:t>– flux calculation</w:t>
+      </w:r>
+      <w:r>
+        <w:t xml:space="preserve"> for Macroalgae Nitrogen mass</w:t>
+      </w:r>
+    </w:p>
+    <w:p>
+      <w:r>
+        <w:t xml:space="preserve">FLMALP </w:t>
+      </w:r>
+      <w:r>
+        <w:t>– flux calculation</w:t>
+      </w:r>
+      <w:r>
+        <w:t xml:space="preserve"> for Macroalgae Phosphorous mass</w:t>
+      </w:r>
+    </w:p>
+    <w:p>
+      <w:r>
+        <w:t xml:space="preserve">FLMALC </w:t>
+      </w:r>
+      <w:r>
+        <w:t>– flux calculation</w:t>
+      </w:r>
+      <w:r>
+        <w:t xml:space="preserve"> for Macroalgae carbon mass</w:t>
+      </w:r>
+    </w:p>
+    <w:p>
+      <w:r>
+        <w:t>MALDIS – calculates the fraction biomass in each layer</w:t>
+      </w:r>
+    </w:p>
+    <w:p>
+      <w:r>
+        <w:t>MALGRO – calculates the fluxes on MALS, MALN, MALP and MALC based on what happens in child segments</w:t>
+      </w:r>
+    </w:p>
+    <w:p>
+      <w:proofErr w:type="spellStart"/>
+      <w:r>
+        <w:t>ExtVLMA</w:t>
+      </w:r>
+      <w:proofErr w:type="spellEnd"/>
+      <w:r>
+        <w:t xml:space="preserve"> – calculates extinction due to macroalgae in segment</w:t>
+      </w:r>
+    </w:p>
+    <w:p/>
     <w:p>
       <w:pPr>
         <w:rPr>
@@ -5655,11 +6211,11 @@
       </w:pPr>
     </w:p>
     <w:sectPr>
-      <w:headerReference w:type="even" r:id="rId9"/>
-      <w:headerReference w:type="default" r:id="rId10"/>
-      <w:footerReference w:type="default" r:id="rId11"/>
-      <w:headerReference w:type="first" r:id="rId12"/>
-      <w:footerReference w:type="first" r:id="rId13"/>
+      <w:headerReference w:type="even" r:id="rId8"/>
+      <w:headerReference w:type="default" r:id="rId9"/>
+      <w:footerReference w:type="default" r:id="rId10"/>
+      <w:headerReference w:type="first" r:id="rId11"/>
+      <w:footerReference w:type="first" r:id="rId12"/>
       <w:pgSz w:w="11906" w:h="16838" w:code="9"/>
       <w:pgMar w:top="2863" w:right="964" w:bottom="1077" w:left="2098" w:header="1077" w:footer="227" w:gutter="0"/>
       <w:paperSrc w:first="1" w:other="1"/>
@@ -5672,7 +6228,7 @@
 </file>
 
 <file path=word/endnotes.xml><?xml version="1.0" encoding="utf-8"?>
-<w:endnotes xmlns:wpc="http://schemas.microsoft.com/office/word/2010/wordprocessingCanvas" xmlns:mc="http://schemas.openxmlformats.org/markup-compatibility/2006" xmlns:o="urn:schemas-microsoft-com:office:office" xmlns:r="http://schemas.openxmlformats.org/officeDocument/2006/relationships" xmlns:m="http://schemas.openxmlformats.org/officeDocument/2006/math" xmlns:v="urn:schemas-microsoft-com:vml" xmlns:wp14="http://schemas.microsoft.com/office/word/2010/wordprocessingDrawing" xmlns:wp="http://schemas.openxmlformats.org/drawingml/2006/wordprocessingDrawing" xmlns:w10="urn:schemas-microsoft-com:office:word" xmlns:w="http://schemas.openxmlformats.org/wordprocessingml/2006/main" xmlns:w14="http://schemas.microsoft.com/office/word/2010/wordml" xmlns:wpg="http://schemas.microsoft.com/office/word/2010/wordprocessingGroup" xmlns:wpi="http://schemas.microsoft.com/office/word/2010/wordprocessingInk" xmlns:wne="http://schemas.microsoft.com/office/word/2006/wordml" xmlns:wps="http://schemas.microsoft.com/office/word/2010/wordprocessingShape" mc:Ignorable="w14 wp14">
+<w:endnotes xmlns:wpc="http://schemas.microsoft.com/office/word/2010/wordprocessingCanvas" xmlns:mc="http://schemas.openxmlformats.org/markup-compatibility/2006" xmlns:o="urn:schemas-microsoft-com:office:office" xmlns:r="http://schemas.openxmlformats.org/officeDocument/2006/relationships" xmlns:m="http://schemas.openxmlformats.org/officeDocument/2006/math" xmlns:v="urn:schemas-microsoft-com:vml" xmlns:wp14="http://schemas.microsoft.com/office/word/2010/wordprocessingDrawing" xmlns:wp="http://schemas.openxmlformats.org/drawingml/2006/wordprocessingDrawing" xmlns:w10="urn:schemas-microsoft-com:office:word" xmlns:w="http://schemas.openxmlformats.org/wordprocessingml/2006/main" xmlns:w14="http://schemas.microsoft.com/office/word/2010/wordml" xmlns:w15="http://schemas.microsoft.com/office/word/2012/wordml" xmlns:wpg="http://schemas.microsoft.com/office/word/2010/wordprocessingGroup" xmlns:wpi="http://schemas.microsoft.com/office/word/2010/wordprocessingInk" xmlns:wne="http://schemas.microsoft.com/office/word/2006/wordml" xmlns:wps="http://schemas.microsoft.com/office/word/2010/wordprocessingShape" mc:Ignorable="w14 w15 wp14">
   <w:endnote w:type="separator" w:id="-1">
     <w:p>
       <w:r>
@@ -5691,7 +6247,7 @@
 </file>
 
 <file path=word/footer1.xml><?xml version="1.0" encoding="utf-8"?>
-<w:ftr xmlns:wpc="http://schemas.microsoft.com/office/word/2010/wordprocessingCanvas" xmlns:mc="http://schemas.openxmlformats.org/markup-compatibility/2006" xmlns:o="urn:schemas-microsoft-com:office:office" xmlns:r="http://schemas.openxmlformats.org/officeDocument/2006/relationships" xmlns:m="http://schemas.openxmlformats.org/officeDocument/2006/math" xmlns:v="urn:schemas-microsoft-com:vml" xmlns:wp14="http://schemas.microsoft.com/office/word/2010/wordprocessingDrawing" xmlns:wp="http://schemas.openxmlformats.org/drawingml/2006/wordprocessingDrawing" xmlns:w10="urn:schemas-microsoft-com:office:word" xmlns:w="http://schemas.openxmlformats.org/wordprocessingml/2006/main" xmlns:w14="http://schemas.microsoft.com/office/word/2010/wordml" xmlns:wpg="http://schemas.microsoft.com/office/word/2010/wordprocessingGroup" xmlns:wpi="http://schemas.microsoft.com/office/word/2010/wordprocessingInk" xmlns:wne="http://schemas.microsoft.com/office/word/2006/wordml" xmlns:wps="http://schemas.microsoft.com/office/word/2010/wordprocessingShape" mc:Ignorable="w14 wp14">
+<w:ftr xmlns:wpc="http://schemas.microsoft.com/office/word/2010/wordprocessingCanvas" xmlns:mc="http://schemas.openxmlformats.org/markup-compatibility/2006" xmlns:o="urn:schemas-microsoft-com:office:office" xmlns:r="http://schemas.openxmlformats.org/officeDocument/2006/relationships" xmlns:m="http://schemas.openxmlformats.org/officeDocument/2006/math" xmlns:v="urn:schemas-microsoft-com:vml" xmlns:wp14="http://schemas.microsoft.com/office/word/2010/wordprocessingDrawing" xmlns:wp="http://schemas.openxmlformats.org/drawingml/2006/wordprocessingDrawing" xmlns:w10="urn:schemas-microsoft-com:office:word" xmlns:w="http://schemas.openxmlformats.org/wordprocessingml/2006/main" xmlns:w14="http://schemas.microsoft.com/office/word/2010/wordml" xmlns:w15="http://schemas.microsoft.com/office/word/2012/wordml" xmlns:wpg="http://schemas.microsoft.com/office/word/2010/wordprocessingGroup" xmlns:wpi="http://schemas.microsoft.com/office/word/2010/wordprocessingInk" xmlns:wne="http://schemas.microsoft.com/office/word/2006/wordml" xmlns:wps="http://schemas.microsoft.com/office/word/2010/wordprocessingShape" mc:Ignorable="w14 w15 wp14">
   <w:p>
     <w:pPr>
       <w:pStyle w:val="Footer"/>
@@ -5711,7 +6267,7 @@
 </file>
 
 <file path=word/footer2.xml><?xml version="1.0" encoding="utf-8"?>
-<w:ftr xmlns:wpc="http://schemas.microsoft.com/office/word/2010/wordprocessingCanvas" xmlns:mc="http://schemas.openxmlformats.org/markup-compatibility/2006" xmlns:o="urn:schemas-microsoft-com:office:office" xmlns:r="http://schemas.openxmlformats.org/officeDocument/2006/relationships" xmlns:m="http://schemas.openxmlformats.org/officeDocument/2006/math" xmlns:v="urn:schemas-microsoft-com:vml" xmlns:wp14="http://schemas.microsoft.com/office/word/2010/wordprocessingDrawing" xmlns:wp="http://schemas.openxmlformats.org/drawingml/2006/wordprocessingDrawing" xmlns:w10="urn:schemas-microsoft-com:office:word" xmlns:w="http://schemas.openxmlformats.org/wordprocessingml/2006/main" xmlns:w14="http://schemas.microsoft.com/office/word/2010/wordml" xmlns:wpg="http://schemas.microsoft.com/office/word/2010/wordprocessingGroup" xmlns:wpi="http://schemas.microsoft.com/office/word/2010/wordprocessingInk" xmlns:wne="http://schemas.microsoft.com/office/word/2006/wordml" xmlns:wps="http://schemas.microsoft.com/office/word/2010/wordprocessingShape" mc:Ignorable="w14 wp14">
+<w:ftr xmlns:wpc="http://schemas.microsoft.com/office/word/2010/wordprocessingCanvas" xmlns:mc="http://schemas.openxmlformats.org/markup-compatibility/2006" xmlns:o="urn:schemas-microsoft-com:office:office" xmlns:r="http://schemas.openxmlformats.org/officeDocument/2006/relationships" xmlns:m="http://schemas.openxmlformats.org/officeDocument/2006/math" xmlns:v="urn:schemas-microsoft-com:vml" xmlns:wp14="http://schemas.microsoft.com/office/word/2010/wordprocessingDrawing" xmlns:wp="http://schemas.openxmlformats.org/drawingml/2006/wordprocessingDrawing" xmlns:w10="urn:schemas-microsoft-com:office:word" xmlns:w="http://schemas.openxmlformats.org/wordprocessingml/2006/main" xmlns:w14="http://schemas.microsoft.com/office/word/2010/wordml" xmlns:w15="http://schemas.microsoft.com/office/word/2012/wordml" xmlns:wpg="http://schemas.microsoft.com/office/word/2010/wordprocessingGroup" xmlns:wpi="http://schemas.microsoft.com/office/word/2010/wordprocessingInk" xmlns:wne="http://schemas.microsoft.com/office/word/2006/wordml" xmlns:wps="http://schemas.microsoft.com/office/word/2010/wordprocessingShape" mc:Ignorable="w14 w15 wp14">
   <w:p/>
   <w:tbl>
     <w:tblPr>
@@ -5754,7 +6310,7 @@
 </file>
 
 <file path=word/footnotes.xml><?xml version="1.0" encoding="utf-8"?>
-<w:footnotes xmlns:wpc="http://schemas.microsoft.com/office/word/2010/wordprocessingCanvas" xmlns:mc="http://schemas.openxmlformats.org/markup-compatibility/2006" xmlns:o="urn:schemas-microsoft-com:office:office" xmlns:r="http://schemas.openxmlformats.org/officeDocument/2006/relationships" xmlns:m="http://schemas.openxmlformats.org/officeDocument/2006/math" xmlns:v="urn:schemas-microsoft-com:vml" xmlns:wp14="http://schemas.microsoft.com/office/word/2010/wordprocessingDrawing" xmlns:wp="http://schemas.openxmlformats.org/drawingml/2006/wordprocessingDrawing" xmlns:w10="urn:schemas-microsoft-com:office:word" xmlns:w="http://schemas.openxmlformats.org/wordprocessingml/2006/main" xmlns:w14="http://schemas.microsoft.com/office/word/2010/wordml" xmlns:wpg="http://schemas.microsoft.com/office/word/2010/wordprocessingGroup" xmlns:wpi="http://schemas.microsoft.com/office/word/2010/wordprocessingInk" xmlns:wne="http://schemas.microsoft.com/office/word/2006/wordml" xmlns:wps="http://schemas.microsoft.com/office/word/2010/wordprocessingShape" mc:Ignorable="w14 wp14">
+<w:footnotes xmlns:wpc="http://schemas.microsoft.com/office/word/2010/wordprocessingCanvas" xmlns:mc="http://schemas.openxmlformats.org/markup-compatibility/2006" xmlns:o="urn:schemas-microsoft-com:office:office" xmlns:r="http://schemas.openxmlformats.org/officeDocument/2006/relationships" xmlns:m="http://schemas.openxmlformats.org/officeDocument/2006/math" xmlns:v="urn:schemas-microsoft-com:vml" xmlns:wp14="http://schemas.microsoft.com/office/word/2010/wordprocessingDrawing" xmlns:wp="http://schemas.openxmlformats.org/drawingml/2006/wordprocessingDrawing" xmlns:w10="urn:schemas-microsoft-com:office:word" xmlns:w="http://schemas.openxmlformats.org/wordprocessingml/2006/main" xmlns:w14="http://schemas.microsoft.com/office/word/2010/wordml" xmlns:w15="http://schemas.microsoft.com/office/word/2012/wordml" xmlns:wpg="http://schemas.microsoft.com/office/word/2010/wordprocessingGroup" xmlns:wpi="http://schemas.microsoft.com/office/word/2010/wordprocessingInk" xmlns:wne="http://schemas.microsoft.com/office/word/2006/wordml" xmlns:wps="http://schemas.microsoft.com/office/word/2010/wordprocessingShape" mc:Ignorable="w14 w15 wp14">
   <w:footnote w:type="separator" w:id="-1">
     <w:p>
       <w:r>
@@ -5773,7 +6329,7 @@
 </file>
 
 <file path=word/header1.xml><?xml version="1.0" encoding="utf-8"?>
-<w:hdr xmlns:wpc="http://schemas.microsoft.com/office/word/2010/wordprocessingCanvas" xmlns:mc="http://schemas.openxmlformats.org/markup-compatibility/2006" xmlns:o="urn:schemas-microsoft-com:office:office" xmlns:r="http://schemas.openxmlformats.org/officeDocument/2006/relationships" xmlns:m="http://schemas.openxmlformats.org/officeDocument/2006/math" xmlns:v="urn:schemas-microsoft-com:vml" xmlns:wp14="http://schemas.microsoft.com/office/word/2010/wordprocessingDrawing" xmlns:wp="http://schemas.openxmlformats.org/drawingml/2006/wordprocessingDrawing" xmlns:w10="urn:schemas-microsoft-com:office:word" xmlns:w="http://schemas.openxmlformats.org/wordprocessingml/2006/main" xmlns:w14="http://schemas.microsoft.com/office/word/2010/wordml" xmlns:wpg="http://schemas.microsoft.com/office/word/2010/wordprocessingGroup" xmlns:wpi="http://schemas.microsoft.com/office/word/2010/wordprocessingInk" xmlns:wne="http://schemas.microsoft.com/office/word/2006/wordml" xmlns:wps="http://schemas.microsoft.com/office/word/2010/wordprocessingShape" mc:Ignorable="w14 wp14">
+<w:hdr xmlns:wpc="http://schemas.microsoft.com/office/word/2010/wordprocessingCanvas" xmlns:mc="http://schemas.openxmlformats.org/markup-compatibility/2006" xmlns:o="urn:schemas-microsoft-com:office:office" xmlns:r="http://schemas.openxmlformats.org/officeDocument/2006/relationships" xmlns:m="http://schemas.openxmlformats.org/officeDocument/2006/math" xmlns:v="urn:schemas-microsoft-com:vml" xmlns:wp14="http://schemas.microsoft.com/office/word/2010/wordprocessingDrawing" xmlns:wp="http://schemas.openxmlformats.org/drawingml/2006/wordprocessingDrawing" xmlns:w10="urn:schemas-microsoft-com:office:word" xmlns:w="http://schemas.openxmlformats.org/wordprocessingml/2006/main" xmlns:w14="http://schemas.microsoft.com/office/word/2010/wordml" xmlns:w15="http://schemas.microsoft.com/office/word/2012/wordml" xmlns:wpg="http://schemas.microsoft.com/office/word/2010/wordprocessingGroup" xmlns:wpi="http://schemas.microsoft.com/office/word/2010/wordprocessingInk" xmlns:wne="http://schemas.microsoft.com/office/word/2006/wordml" xmlns:wps="http://schemas.microsoft.com/office/word/2010/wordprocessingShape" mc:Ignorable="w14 w15 wp14">
   <w:p>
     <w:pPr>
       <w:pStyle w:val="Header"/>
@@ -5781,7 +6337,7 @@
     <w:r>
       <w:rPr>
         <w:noProof/>
-        <w:lang w:val="en-US" w:eastAsia="zh-CN"/>
+        <w:lang w:val="en-US"/>
       </w:rPr>
       <mc:AlternateContent>
         <mc:Choice Requires="wps">
@@ -5871,7 +6427,7 @@
                                 <w:r>
                                   <w:rPr>
                                     <w:noProof/>
-                                    <w:lang w:val="en-US" w:eastAsia="zh-CN"/>
+                                    <w:lang w:val="en-US"/>
                                   </w:rPr>
                                   <w:drawing>
                                     <wp:inline distT="0" distB="0" distL="0" distR="0" wp14:anchorId="7DF67ED8" wp14:editId="746D2BA3">
@@ -5932,7 +6488,7 @@
         </mc:Choice>
         <mc:Fallback>
           <w:pict>
-            <v:shapetype id="_x0000_t202" coordsize="21600,21600" o:spt="202" path="m,l,21600r21600,l21600,xe">
+            <v:shapetype w14:anchorId="3008C4FF" id="_x0000_t202" coordsize="21600,21600" o:spt="202" path="m,l,21600r21600,l21600,xe">
               <v:stroke joinstyle="miter"/>
               <v:path gradientshapeok="t" o:connecttype="rect"/>
             </v:shapetype>
@@ -5969,7 +6525,7 @@
                           <w:r>
                             <w:rPr>
                               <w:noProof/>
-                              <w:lang w:val="en-US" w:eastAsia="zh-CN"/>
+                              <w:lang w:val="en-US"/>
                             </w:rPr>
                             <w:drawing>
                               <wp:inline distT="0" distB="0" distL="0" distR="0" wp14:anchorId="7DF67ED8" wp14:editId="746D2BA3">
@@ -6177,7 +6733,7 @@
 </file>
 
 <file path=word/header2.xml><?xml version="1.0" encoding="utf-8"?>
-<w:hdr xmlns:wpc="http://schemas.microsoft.com/office/word/2010/wordprocessingCanvas" xmlns:mc="http://schemas.openxmlformats.org/markup-compatibility/2006" xmlns:o="urn:schemas-microsoft-com:office:office" xmlns:r="http://schemas.openxmlformats.org/officeDocument/2006/relationships" xmlns:m="http://schemas.openxmlformats.org/officeDocument/2006/math" xmlns:v="urn:schemas-microsoft-com:vml" xmlns:wp14="http://schemas.microsoft.com/office/word/2010/wordprocessingDrawing" xmlns:wp="http://schemas.openxmlformats.org/drawingml/2006/wordprocessingDrawing" xmlns:w10="urn:schemas-microsoft-com:office:word" xmlns:w="http://schemas.openxmlformats.org/wordprocessingml/2006/main" xmlns:w14="http://schemas.microsoft.com/office/word/2010/wordml" xmlns:wpg="http://schemas.microsoft.com/office/word/2010/wordprocessingGroup" xmlns:wpi="http://schemas.microsoft.com/office/word/2010/wordprocessingInk" xmlns:wne="http://schemas.microsoft.com/office/word/2006/wordml" xmlns:wps="http://schemas.microsoft.com/office/word/2010/wordprocessingShape" mc:Ignorable="w14 wp14">
+<w:hdr xmlns:wpc="http://schemas.microsoft.com/office/word/2010/wordprocessingCanvas" xmlns:mc="http://schemas.openxmlformats.org/markup-compatibility/2006" xmlns:o="urn:schemas-microsoft-com:office:office" xmlns:r="http://schemas.openxmlformats.org/officeDocument/2006/relationships" xmlns:m="http://schemas.openxmlformats.org/officeDocument/2006/math" xmlns:v="urn:schemas-microsoft-com:vml" xmlns:wp14="http://schemas.microsoft.com/office/word/2010/wordprocessingDrawing" xmlns:wp="http://schemas.openxmlformats.org/drawingml/2006/wordprocessingDrawing" xmlns:w10="urn:schemas-microsoft-com:office:word" xmlns:w="http://schemas.openxmlformats.org/wordprocessingml/2006/main" xmlns:w14="http://schemas.microsoft.com/office/word/2010/wordml" xmlns:w15="http://schemas.microsoft.com/office/word/2012/wordml" xmlns:wpg="http://schemas.microsoft.com/office/word/2010/wordprocessingGroup" xmlns:wpi="http://schemas.microsoft.com/office/word/2010/wordprocessingInk" xmlns:wne="http://schemas.microsoft.com/office/word/2006/wordml" xmlns:wps="http://schemas.microsoft.com/office/word/2010/wordprocessingShape" mc:Ignorable="w14 w15 wp14">
   <w:p>
     <w:pPr>
       <w:pStyle w:val="Header"/>
@@ -6185,7 +6741,7 @@
     <w:r>
       <w:rPr>
         <w:noProof/>
-        <w:lang w:val="en-US" w:eastAsia="zh-CN"/>
+        <w:lang w:val="en-US"/>
       </w:rPr>
       <mc:AlternateContent>
         <mc:Choice Requires="wps">
@@ -6272,7 +6828,7 @@
                                 <w:r>
                                   <w:rPr>
                                     <w:noProof/>
-                                    <w:lang w:val="en-US" w:eastAsia="zh-CN"/>
+                                    <w:lang w:val="en-US"/>
                                   </w:rPr>
                                   <w:drawing>
                                     <wp:inline distT="0" distB="0" distL="0" distR="0" wp14:anchorId="39FC3195" wp14:editId="1B06FEB8">
@@ -6333,7 +6889,7 @@
         </mc:Choice>
         <mc:Fallback>
           <w:pict>
-            <v:shapetype id="_x0000_t202" coordsize="21600,21600" o:spt="202" path="m,l,21600r21600,l21600,xe">
+            <v:shapetype w14:anchorId="62D4D56B" id="_x0000_t202" coordsize="21600,21600" o:spt="202" path="m,l,21600r21600,l21600,xe">
               <v:stroke joinstyle="miter"/>
               <v:path gradientshapeok="t" o:connecttype="rect"/>
             </v:shapetype>
@@ -6367,7 +6923,7 @@
                           <w:r>
                             <w:rPr>
                               <w:noProof/>
-                              <w:lang w:val="en-US" w:eastAsia="zh-CN"/>
+                              <w:lang w:val="en-US"/>
                             </w:rPr>
                             <w:drawing>
                               <wp:inline distT="0" distB="0" distL="0" distR="0" wp14:anchorId="39FC3195" wp14:editId="1B06FEB8">
@@ -6522,7 +7078,7 @@
             <w:fldChar w:fldCharType="separate"/>
           </w:r>
           <w:r>
-            <w:t>6</w:t>
+            <w:t>7</w:t>
           </w:r>
           <w:r>
             <w:fldChar w:fldCharType="end"/>
@@ -6532,7 +7088,7 @@
           </w:r>
           <w:fldSimple w:instr=" NUMPAGES  \* MERGEFORMAT ">
             <w:r>
-              <w:t>6</w:t>
+              <w:t>7</w:t>
             </w:r>
           </w:fldSimple>
         </w:p>
@@ -6559,12 +7115,12 @@
 </file>
 
 <file path=word/header3.xml><?xml version="1.0" encoding="utf-8"?>
-<w:hdr xmlns:wpc="http://schemas.microsoft.com/office/word/2010/wordprocessingCanvas" xmlns:mc="http://schemas.openxmlformats.org/markup-compatibility/2006" xmlns:o="urn:schemas-microsoft-com:office:office" xmlns:r="http://schemas.openxmlformats.org/officeDocument/2006/relationships" xmlns:m="http://schemas.openxmlformats.org/officeDocument/2006/math" xmlns:v="urn:schemas-microsoft-com:vml" xmlns:wp14="http://schemas.microsoft.com/office/word/2010/wordprocessingDrawing" xmlns:wp="http://schemas.openxmlformats.org/drawingml/2006/wordprocessingDrawing" xmlns:w10="urn:schemas-microsoft-com:office:word" xmlns:w="http://schemas.openxmlformats.org/wordprocessingml/2006/main" xmlns:w14="http://schemas.microsoft.com/office/word/2010/wordml" xmlns:wpg="http://schemas.microsoft.com/office/word/2010/wordprocessingGroup" xmlns:wpi="http://schemas.microsoft.com/office/word/2010/wordprocessingInk" xmlns:wne="http://schemas.microsoft.com/office/word/2006/wordml" xmlns:wps="http://schemas.microsoft.com/office/word/2010/wordprocessingShape" mc:Ignorable="w14 wp14">
+<w:hdr xmlns:wpc="http://schemas.microsoft.com/office/word/2010/wordprocessingCanvas" xmlns:mc="http://schemas.openxmlformats.org/markup-compatibility/2006" xmlns:o="urn:schemas-microsoft-com:office:office" xmlns:r="http://schemas.openxmlformats.org/officeDocument/2006/relationships" xmlns:m="http://schemas.openxmlformats.org/officeDocument/2006/math" xmlns:v="urn:schemas-microsoft-com:vml" xmlns:wp14="http://schemas.microsoft.com/office/word/2010/wordprocessingDrawing" xmlns:wp="http://schemas.openxmlformats.org/drawingml/2006/wordprocessingDrawing" xmlns:w10="urn:schemas-microsoft-com:office:word" xmlns:w="http://schemas.openxmlformats.org/wordprocessingml/2006/main" xmlns:w14="http://schemas.microsoft.com/office/word/2010/wordml" xmlns:w15="http://schemas.microsoft.com/office/word/2012/wordml" xmlns:wpg="http://schemas.microsoft.com/office/word/2010/wordprocessingGroup" xmlns:wpi="http://schemas.microsoft.com/office/word/2010/wordprocessingInk" xmlns:wne="http://schemas.microsoft.com/office/word/2006/wordml" xmlns:wps="http://schemas.microsoft.com/office/word/2010/wordprocessingShape" mc:Ignorable="w14 w15 wp14">
   <w:p>
     <w:r>
       <w:rPr>
         <w:noProof/>
-        <w:lang w:val="en-US" w:eastAsia="zh-CN"/>
+        <w:lang w:val="en-US"/>
       </w:rPr>
       <mc:AlternateContent>
         <mc:Choice Requires="wps">
@@ -6651,7 +7207,7 @@
                                 <w:r>
                                   <w:rPr>
                                     <w:noProof/>
-                                    <w:lang w:val="en-US" w:eastAsia="zh-CN"/>
+                                    <w:lang w:val="en-US"/>
                                   </w:rPr>
                                   <w:drawing>
                                     <wp:inline distT="0" distB="0" distL="0" distR="0" wp14:anchorId="3301E6A9" wp14:editId="6AFAB10A">
@@ -6712,7 +7268,7 @@
         </mc:Choice>
         <mc:Fallback>
           <w:pict>
-            <v:shapetype id="_x0000_t202" coordsize="21600,21600" o:spt="202" path="m,l,21600r21600,l21600,xe">
+            <v:shapetype w14:anchorId="152A4310" id="_x0000_t202" coordsize="21600,21600" o:spt="202" path="m,l,21600r21600,l21600,xe">
               <v:stroke joinstyle="miter"/>
               <v:path gradientshapeok="t" o:connecttype="rect"/>
             </v:shapetype>
@@ -6746,7 +7302,7 @@
                           <w:r>
                             <w:rPr>
                               <w:noProof/>
-                              <w:lang w:val="en-US" w:eastAsia="zh-CN"/>
+                              <w:lang w:val="en-US"/>
                             </w:rPr>
                             <w:drawing>
                               <wp:inline distT="0" distB="0" distL="0" distR="0" wp14:anchorId="3301E6A9" wp14:editId="6AFAB10A">
@@ -6934,7 +7490,7 @@
           </w:pPr>
           <w:fldSimple w:instr=" NUMPAGES \* MERGEFORMAT ">
             <w:r>
-              <w:t>1</w:t>
+              <w:t>7</w:t>
             </w:r>
           </w:fldSimple>
         </w:p>
@@ -7107,8 +7663,8 @@
 </file>
 
 <file path=word/numbering.xml><?xml version="1.0" encoding="utf-8"?>
-<w:numbering xmlns:wpc="http://schemas.microsoft.com/office/word/2010/wordprocessingCanvas" xmlns:mc="http://schemas.openxmlformats.org/markup-compatibility/2006" xmlns:o="urn:schemas-microsoft-com:office:office" xmlns:r="http://schemas.openxmlformats.org/officeDocument/2006/relationships" xmlns:m="http://schemas.openxmlformats.org/officeDocument/2006/math" xmlns:v="urn:schemas-microsoft-com:vml" xmlns:wp14="http://schemas.microsoft.com/office/word/2010/wordprocessingDrawing" xmlns:wp="http://schemas.openxmlformats.org/drawingml/2006/wordprocessingDrawing" xmlns:w10="urn:schemas-microsoft-com:office:word" xmlns:w="http://schemas.openxmlformats.org/wordprocessingml/2006/main" xmlns:w14="http://schemas.microsoft.com/office/word/2010/wordml" xmlns:wpg="http://schemas.microsoft.com/office/word/2010/wordprocessingGroup" xmlns:wpi="http://schemas.microsoft.com/office/word/2010/wordprocessingInk" xmlns:wne="http://schemas.microsoft.com/office/word/2006/wordml" xmlns:wps="http://schemas.microsoft.com/office/word/2010/wordprocessingShape" mc:Ignorable="w14 wp14">
-  <w:abstractNum w:abstractNumId="0">
+<w:numbering xmlns:wpc="http://schemas.microsoft.com/office/word/2010/wordprocessingCanvas" xmlns:mc="http://schemas.openxmlformats.org/markup-compatibility/2006" xmlns:o="urn:schemas-microsoft-com:office:office" xmlns:r="http://schemas.openxmlformats.org/officeDocument/2006/relationships" xmlns:m="http://schemas.openxmlformats.org/officeDocument/2006/math" xmlns:v="urn:schemas-microsoft-com:vml" xmlns:wp14="http://schemas.microsoft.com/office/word/2010/wordprocessingDrawing" xmlns:wp="http://schemas.openxmlformats.org/drawingml/2006/wordprocessingDrawing" xmlns:w10="urn:schemas-microsoft-com:office:word" xmlns:w="http://schemas.openxmlformats.org/wordprocessingml/2006/main" xmlns:w14="http://schemas.microsoft.com/office/word/2010/wordml" xmlns:w15="http://schemas.microsoft.com/office/word/2012/wordml" xmlns:wpg="http://schemas.microsoft.com/office/word/2010/wordprocessingGroup" xmlns:wpi="http://schemas.microsoft.com/office/word/2010/wordprocessingInk" xmlns:wne="http://schemas.microsoft.com/office/word/2006/wordml" xmlns:wps="http://schemas.microsoft.com/office/word/2010/wordprocessingShape" mc:Ignorable="w14 w15 wp14">
+  <w:abstractNum w:abstractNumId="0" w15:restartNumberingAfterBreak="0">
     <w:nsid w:val="0EC55D2C"/>
     <w:multiLevelType w:val="multilevel"/>
     <w:tmpl w:val="6298F500"/>
@@ -7243,7 +7799,7 @@
       </w:rPr>
     </w:lvl>
   </w:abstractNum>
-  <w:abstractNum w:abstractNumId="1">
+  <w:abstractNum w:abstractNumId="1" w15:restartNumberingAfterBreak="0">
     <w:nsid w:val="1CF47317"/>
     <w:multiLevelType w:val="multilevel"/>
     <w:tmpl w:val="EBF8156E"/>
@@ -7388,7 +7944,7 @@
       </w:rPr>
     </w:lvl>
   </w:abstractNum>
-  <w:abstractNum w:abstractNumId="2">
+  <w:abstractNum w:abstractNumId="2" w15:restartNumberingAfterBreak="0">
     <w:nsid w:val="1E490C15"/>
     <w:multiLevelType w:val="multilevel"/>
     <w:tmpl w:val="554A8378"/>
@@ -7529,7 +8085,96 @@
       </w:rPr>
     </w:lvl>
   </w:abstractNum>
-  <w:abstractNum w:abstractNumId="3">
+  <w:abstractNum w:abstractNumId="3" w15:restartNumberingAfterBreak="0">
+    <w:nsid w:val="2B0A6266"/>
+    <w:multiLevelType w:val="hybridMultilevel"/>
+    <w:tmpl w:val="7570A556"/>
+    <w:lvl w:ilvl="0" w:tplc="0409000F">
+      <w:start w:val="1"/>
+      <w:numFmt w:val="decimal"/>
+      <w:lvlText w:val="%1."/>
+      <w:lvlJc w:val="left"/>
+      <w:pPr>
+        <w:ind w:left="720" w:hanging="360"/>
+      </w:pPr>
+      <w:rPr>
+        <w:rFonts w:hint="default"/>
+      </w:rPr>
+    </w:lvl>
+    <w:lvl w:ilvl="1" w:tplc="04090019" w:tentative="1">
+      <w:start w:val="1"/>
+      <w:numFmt w:val="lowerLetter"/>
+      <w:lvlText w:val="%2."/>
+      <w:lvlJc w:val="left"/>
+      <w:pPr>
+        <w:ind w:left="1440" w:hanging="360"/>
+      </w:pPr>
+    </w:lvl>
+    <w:lvl w:ilvl="2" w:tplc="0409001B" w:tentative="1">
+      <w:start w:val="1"/>
+      <w:numFmt w:val="lowerRoman"/>
+      <w:lvlText w:val="%3."/>
+      <w:lvlJc w:val="right"/>
+      <w:pPr>
+        <w:ind w:left="2160" w:hanging="180"/>
+      </w:pPr>
+    </w:lvl>
+    <w:lvl w:ilvl="3" w:tplc="0409000F" w:tentative="1">
+      <w:start w:val="1"/>
+      <w:numFmt w:val="decimal"/>
+      <w:lvlText w:val="%4."/>
+      <w:lvlJc w:val="left"/>
+      <w:pPr>
+        <w:ind w:left="2880" w:hanging="360"/>
+      </w:pPr>
+    </w:lvl>
+    <w:lvl w:ilvl="4" w:tplc="04090019" w:tentative="1">
+      <w:start w:val="1"/>
+      <w:numFmt w:val="lowerLetter"/>
+      <w:lvlText w:val="%5."/>
+      <w:lvlJc w:val="left"/>
+      <w:pPr>
+        <w:ind w:left="3600" w:hanging="360"/>
+      </w:pPr>
+    </w:lvl>
+    <w:lvl w:ilvl="5" w:tplc="0409001B" w:tentative="1">
+      <w:start w:val="1"/>
+      <w:numFmt w:val="lowerRoman"/>
+      <w:lvlText w:val="%6."/>
+      <w:lvlJc w:val="right"/>
+      <w:pPr>
+        <w:ind w:left="4320" w:hanging="180"/>
+      </w:pPr>
+    </w:lvl>
+    <w:lvl w:ilvl="6" w:tplc="0409000F" w:tentative="1">
+      <w:start w:val="1"/>
+      <w:numFmt w:val="decimal"/>
+      <w:lvlText w:val="%7."/>
+      <w:lvlJc w:val="left"/>
+      <w:pPr>
+        <w:ind w:left="5040" w:hanging="360"/>
+      </w:pPr>
+    </w:lvl>
+    <w:lvl w:ilvl="7" w:tplc="04090019" w:tentative="1">
+      <w:start w:val="1"/>
+      <w:numFmt w:val="lowerLetter"/>
+      <w:lvlText w:val="%8."/>
+      <w:lvlJc w:val="left"/>
+      <w:pPr>
+        <w:ind w:left="5760" w:hanging="360"/>
+      </w:pPr>
+    </w:lvl>
+    <w:lvl w:ilvl="8" w:tplc="0409001B" w:tentative="1">
+      <w:start w:val="1"/>
+      <w:numFmt w:val="lowerRoman"/>
+      <w:lvlText w:val="%9."/>
+      <w:lvlJc w:val="right"/>
+      <w:pPr>
+        <w:ind w:left="6480" w:hanging="180"/>
+      </w:pPr>
+    </w:lvl>
+  </w:abstractNum>
+  <w:abstractNum w:abstractNumId="4" w15:restartNumberingAfterBreak="0">
     <w:nsid w:val="2BD84415"/>
     <w:multiLevelType w:val="multilevel"/>
     <w:tmpl w:val="DF72BA18"/>
@@ -7660,7 +8305,120 @@
       </w:rPr>
     </w:lvl>
   </w:abstractNum>
-  <w:abstractNum w:abstractNumId="4">
+  <w:abstractNum w:abstractNumId="5" w15:restartNumberingAfterBreak="0">
+    <w:nsid w:val="47182445"/>
+    <w:multiLevelType w:val="hybridMultilevel"/>
+    <w:tmpl w:val="2EBA246C"/>
+    <w:lvl w:ilvl="0" w:tplc="04090001">
+      <w:start w:val="1"/>
+      <w:numFmt w:val="bullet"/>
+      <w:lvlText w:val=""/>
+      <w:lvlJc w:val="left"/>
+      <w:pPr>
+        <w:ind w:left="720" w:hanging="360"/>
+      </w:pPr>
+      <w:rPr>
+        <w:rFonts w:ascii="Symbol" w:hAnsi="Symbol" w:hint="default"/>
+      </w:rPr>
+    </w:lvl>
+    <w:lvl w:ilvl="1" w:tplc="04090003" w:tentative="1">
+      <w:start w:val="1"/>
+      <w:numFmt w:val="bullet"/>
+      <w:lvlText w:val="o"/>
+      <w:lvlJc w:val="left"/>
+      <w:pPr>
+        <w:ind w:left="1440" w:hanging="360"/>
+      </w:pPr>
+      <w:rPr>
+        <w:rFonts w:ascii="Courier New" w:hAnsi="Courier New" w:cs="Courier New" w:hint="default"/>
+      </w:rPr>
+    </w:lvl>
+    <w:lvl w:ilvl="2" w:tplc="04090005" w:tentative="1">
+      <w:start w:val="1"/>
+      <w:numFmt w:val="bullet"/>
+      <w:lvlText w:val=""/>
+      <w:lvlJc w:val="left"/>
+      <w:pPr>
+        <w:ind w:left="2160" w:hanging="360"/>
+      </w:pPr>
+      <w:rPr>
+        <w:rFonts w:ascii="Wingdings" w:hAnsi="Wingdings" w:hint="default"/>
+      </w:rPr>
+    </w:lvl>
+    <w:lvl w:ilvl="3" w:tplc="04090001" w:tentative="1">
+      <w:start w:val="1"/>
+      <w:numFmt w:val="bullet"/>
+      <w:lvlText w:val=""/>
+      <w:lvlJc w:val="left"/>
+      <w:pPr>
+        <w:ind w:left="2880" w:hanging="360"/>
+      </w:pPr>
+      <w:rPr>
+        <w:rFonts w:ascii="Symbol" w:hAnsi="Symbol" w:hint="default"/>
+      </w:rPr>
+    </w:lvl>
+    <w:lvl w:ilvl="4" w:tplc="04090003" w:tentative="1">
+      <w:start w:val="1"/>
+      <w:numFmt w:val="bullet"/>
+      <w:lvlText w:val="o"/>
+      <w:lvlJc w:val="left"/>
+      <w:pPr>
+        <w:ind w:left="3600" w:hanging="360"/>
+      </w:pPr>
+      <w:rPr>
+        <w:rFonts w:ascii="Courier New" w:hAnsi="Courier New" w:cs="Courier New" w:hint="default"/>
+      </w:rPr>
+    </w:lvl>
+    <w:lvl w:ilvl="5" w:tplc="04090005" w:tentative="1">
+      <w:start w:val="1"/>
+      <w:numFmt w:val="bullet"/>
+      <w:lvlText w:val=""/>
+      <w:lvlJc w:val="left"/>
+      <w:pPr>
+        <w:ind w:left="4320" w:hanging="360"/>
+      </w:pPr>
+      <w:rPr>
+        <w:rFonts w:ascii="Wingdings" w:hAnsi="Wingdings" w:hint="default"/>
+      </w:rPr>
+    </w:lvl>
+    <w:lvl w:ilvl="6" w:tplc="04090001" w:tentative="1">
+      <w:start w:val="1"/>
+      <w:numFmt w:val="bullet"/>
+      <w:lvlText w:val=""/>
+      <w:lvlJc w:val="left"/>
+      <w:pPr>
+        <w:ind w:left="5040" w:hanging="360"/>
+      </w:pPr>
+      <w:rPr>
+        <w:rFonts w:ascii="Symbol" w:hAnsi="Symbol" w:hint="default"/>
+      </w:rPr>
+    </w:lvl>
+    <w:lvl w:ilvl="7" w:tplc="04090003" w:tentative="1">
+      <w:start w:val="1"/>
+      <w:numFmt w:val="bullet"/>
+      <w:lvlText w:val="o"/>
+      <w:lvlJc w:val="left"/>
+      <w:pPr>
+        <w:ind w:left="5760" w:hanging="360"/>
+      </w:pPr>
+      <w:rPr>
+        <w:rFonts w:ascii="Courier New" w:hAnsi="Courier New" w:cs="Courier New" w:hint="default"/>
+      </w:rPr>
+    </w:lvl>
+    <w:lvl w:ilvl="8" w:tplc="04090005" w:tentative="1">
+      <w:start w:val="1"/>
+      <w:numFmt w:val="bullet"/>
+      <w:lvlText w:val=""/>
+      <w:lvlJc w:val="left"/>
+      <w:pPr>
+        <w:ind w:left="6480" w:hanging="360"/>
+      </w:pPr>
+      <w:rPr>
+        <w:rFonts w:ascii="Wingdings" w:hAnsi="Wingdings" w:hint="default"/>
+      </w:rPr>
+    </w:lvl>
+  </w:abstractNum>
+  <w:abstractNum w:abstractNumId="6" w15:restartNumberingAfterBreak="0">
     <w:nsid w:val="474A32D1"/>
     <w:multiLevelType w:val="multilevel"/>
     <w:tmpl w:val="6298F500"/>
@@ -7792,7 +8550,7 @@
       </w:rPr>
     </w:lvl>
   </w:abstractNum>
-  <w:abstractNum w:abstractNumId="5">
+  <w:abstractNum w:abstractNumId="7" w15:restartNumberingAfterBreak="0">
     <w:nsid w:val="5AE13F50"/>
     <w:multiLevelType w:val="multilevel"/>
     <w:tmpl w:val="AFA8629C"/>
@@ -7939,10 +8697,10 @@
     </w:lvl>
   </w:abstractNum>
   <w:num w:numId="1">
-    <w:abstractNumId w:val="5"/>
+    <w:abstractNumId w:val="7"/>
   </w:num>
   <w:num w:numId="2">
-    <w:abstractNumId w:val="3"/>
+    <w:abstractNumId w:val="4"/>
   </w:num>
   <w:num w:numId="3">
     <w:abstractNumId w:val="2"/>
@@ -7951,7 +8709,7 @@
     <w:abstractNumId w:val="2"/>
   </w:num>
   <w:num w:numId="5">
-    <w:abstractNumId w:val="3"/>
+    <w:abstractNumId w:val="4"/>
   </w:num>
   <w:num w:numId="6">
     <w:abstractNumId w:val="0"/>
@@ -7977,12 +8735,18 @@
   <w:num w:numId="13">
     <w:abstractNumId w:val="0"/>
   </w:num>
+  <w:num w:numId="14">
+    <w:abstractNumId w:val="3"/>
+  </w:num>
+  <w:num w:numId="15">
+    <w:abstractNumId w:val="5"/>
+  </w:num>
   <w:numIdMacAtCleanup w:val="5"/>
 </w:numbering>
 </file>
 
 <file path=word/styles.xml><?xml version="1.0" encoding="utf-8"?>
-<w:styles xmlns:mc="http://schemas.openxmlformats.org/markup-compatibility/2006" xmlns:r="http://schemas.openxmlformats.org/officeDocument/2006/relationships" xmlns:w="http://schemas.openxmlformats.org/wordprocessingml/2006/main" xmlns:w14="http://schemas.microsoft.com/office/word/2010/wordml" mc:Ignorable="w14">
+<w:styles xmlns:mc="http://schemas.openxmlformats.org/markup-compatibility/2006" xmlns:r="http://schemas.openxmlformats.org/officeDocument/2006/relationships" xmlns:w="http://schemas.openxmlformats.org/wordprocessingml/2006/main" xmlns:w14="http://schemas.microsoft.com/office/word/2010/wordml" xmlns:w15="http://schemas.microsoft.com/office/word/2012/wordml" mc:Ignorable="w14 w15">
   <w:docDefaults>
     <w:rPrDefault>
       <w:rPr>
@@ -7992,140 +8756,371 @@
     </w:rPrDefault>
     <w:pPrDefault/>
   </w:docDefaults>
-  <w:latentStyles w:defLockedState="0" w:defUIPriority="0" w:defSemiHidden="1" w:defUnhideWhenUsed="1" w:defQFormat="0" w:count="267">
-    <w:lsdException w:name="Normal" w:semiHidden="0" w:unhideWhenUsed="0" w:qFormat="1"/>
-    <w:lsdException w:name="heading 1" w:semiHidden="0" w:unhideWhenUsed="0" w:qFormat="1"/>
-    <w:lsdException w:name="heading 2" w:semiHidden="0" w:unhideWhenUsed="0" w:qFormat="1"/>
-    <w:lsdException w:name="heading 3" w:semiHidden="0" w:unhideWhenUsed="0" w:qFormat="1"/>
-    <w:lsdException w:name="heading 4" w:semiHidden="0" w:unhideWhenUsed="0" w:qFormat="1"/>
-    <w:lsdException w:name="heading 5" w:semiHidden="0" w:unhideWhenUsed="0" w:qFormat="1"/>
-    <w:lsdException w:name="heading 6" w:qFormat="1"/>
-    <w:lsdException w:name="heading 7" w:qFormat="1"/>
-    <w:lsdException w:name="heading 8" w:qFormat="1"/>
-    <w:lsdException w:name="heading 9" w:qFormat="1"/>
-    <w:lsdException w:name="caption" w:qFormat="1"/>
-    <w:lsdException w:name="List Number" w:semiHidden="0" w:unhideWhenUsed="0"/>
-    <w:lsdException w:name="List 4" w:semiHidden="0" w:unhideWhenUsed="0"/>
-    <w:lsdException w:name="List 5" w:semiHidden="0" w:unhideWhenUsed="0"/>
-    <w:lsdException w:name="Title" w:semiHidden="0" w:unhideWhenUsed="0" w:qFormat="1"/>
-    <w:lsdException w:name="Subtitle" w:semiHidden="0" w:unhideWhenUsed="0" w:qFormat="1"/>
-    <w:lsdException w:name="Salutation" w:semiHidden="0" w:unhideWhenUsed="0"/>
-    <w:lsdException w:name="Date" w:semiHidden="0" w:unhideWhenUsed="0"/>
-    <w:lsdException w:name="Body Text First Indent" w:semiHidden="0" w:unhideWhenUsed="0"/>
-    <w:lsdException w:name="Strong" w:semiHidden="0" w:unhideWhenUsed="0" w:qFormat="1"/>
-    <w:lsdException w:name="Emphasis" w:semiHidden="0" w:unhideWhenUsed="0" w:qFormat="1"/>
-    <w:lsdException w:name="Table Grid" w:semiHidden="0" w:unhideWhenUsed="0"/>
-    <w:lsdException w:name="Placeholder Text" w:uiPriority="99" w:unhideWhenUsed="0"/>
-    <w:lsdException w:name="No Spacing" w:semiHidden="0" w:uiPriority="1" w:unhideWhenUsed="0" w:qFormat="1"/>
-    <w:lsdException w:name="Light Shading" w:semiHidden="0" w:uiPriority="60" w:unhideWhenUsed="0"/>
-    <w:lsdException w:name="Light List" w:semiHidden="0" w:uiPriority="61" w:unhideWhenUsed="0"/>
-    <w:lsdException w:name="Light Grid" w:semiHidden="0" w:uiPriority="62" w:unhideWhenUsed="0"/>
-    <w:lsdException w:name="Medium Shading 1" w:semiHidden="0" w:uiPriority="63" w:unhideWhenUsed="0"/>
-    <w:lsdException w:name="Medium Shading 2" w:semiHidden="0" w:uiPriority="64" w:unhideWhenUsed="0"/>
-    <w:lsdException w:name="Medium List 1" w:semiHidden="0" w:uiPriority="65" w:unhideWhenUsed="0"/>
-    <w:lsdException w:name="Medium List 2" w:semiHidden="0" w:uiPriority="66" w:unhideWhenUsed="0"/>
-    <w:lsdException w:name="Medium Grid 1" w:semiHidden="0" w:uiPriority="67" w:unhideWhenUsed="0"/>
-    <w:lsdException w:name="Medium Grid 2" w:semiHidden="0" w:uiPriority="68" w:unhideWhenUsed="0"/>
-    <w:lsdException w:name="Medium Grid 3" w:semiHidden="0" w:uiPriority="69" w:unhideWhenUsed="0"/>
-    <w:lsdException w:name="Dark List" w:semiHidden="0" w:uiPriority="70" w:unhideWhenUsed="0"/>
-    <w:lsdException w:name="Colorful Shading" w:semiHidden="0" w:uiPriority="71" w:unhideWhenUsed="0"/>
-    <w:lsdException w:name="Colorful List" w:semiHidden="0" w:uiPriority="72" w:unhideWhenUsed="0"/>
-    <w:lsdException w:name="Colorful Grid" w:semiHidden="0" w:uiPriority="73" w:unhideWhenUsed="0"/>
-    <w:lsdException w:name="Light Shading Accent 1" w:semiHidden="0" w:uiPriority="60" w:unhideWhenUsed="0"/>
-    <w:lsdException w:name="Light List Accent 1" w:semiHidden="0" w:uiPriority="61" w:unhideWhenUsed="0"/>
-    <w:lsdException w:name="Light Grid Accent 1" w:semiHidden="0" w:uiPriority="62" w:unhideWhenUsed="0"/>
-    <w:lsdException w:name="Medium Shading 1 Accent 1" w:semiHidden="0" w:uiPriority="63" w:unhideWhenUsed="0"/>
-    <w:lsdException w:name="Medium Shading 2 Accent 1" w:semiHidden="0" w:uiPriority="64" w:unhideWhenUsed="0"/>
-    <w:lsdException w:name="Medium List 1 Accent 1" w:semiHidden="0" w:uiPriority="65" w:unhideWhenUsed="0"/>
-    <w:lsdException w:name="Revision" w:uiPriority="99" w:unhideWhenUsed="0"/>
-    <w:lsdException w:name="List Paragraph" w:semiHidden="0" w:uiPriority="34" w:unhideWhenUsed="0" w:qFormat="1"/>
-    <w:lsdException w:name="Quote" w:semiHidden="0" w:uiPriority="29" w:unhideWhenUsed="0" w:qFormat="1"/>
-    <w:lsdException w:name="Intense Quote" w:semiHidden="0" w:uiPriority="30" w:unhideWhenUsed="0" w:qFormat="1"/>
-    <w:lsdException w:name="Medium List 2 Accent 1" w:semiHidden="0" w:uiPriority="66" w:unhideWhenUsed="0"/>
-    <w:lsdException w:name="Medium Grid 1 Accent 1" w:semiHidden="0" w:uiPriority="67" w:unhideWhenUsed="0"/>
-    <w:lsdException w:name="Medium Grid 2 Accent 1" w:semiHidden="0" w:uiPriority="68" w:unhideWhenUsed="0"/>
-    <w:lsdException w:name="Medium Grid 3 Accent 1" w:semiHidden="0" w:uiPriority="69" w:unhideWhenUsed="0"/>
-    <w:lsdException w:name="Dark List Accent 1" w:semiHidden="0" w:uiPriority="70" w:unhideWhenUsed="0"/>
-    <w:lsdException w:name="Colorful Shading Accent 1" w:semiHidden="0" w:uiPriority="71" w:unhideWhenUsed="0"/>
-    <w:lsdException w:name="Colorful List Accent 1" w:semiHidden="0" w:uiPriority="72" w:unhideWhenUsed="0"/>
-    <w:lsdException w:name="Colorful Grid Accent 1" w:semiHidden="0" w:uiPriority="73" w:unhideWhenUsed="0"/>
-    <w:lsdException w:name="Light Shading Accent 2" w:semiHidden="0" w:uiPriority="60" w:unhideWhenUsed="0"/>
-    <w:lsdException w:name="Light List Accent 2" w:semiHidden="0" w:uiPriority="61" w:unhideWhenUsed="0"/>
-    <w:lsdException w:name="Light Grid Accent 2" w:semiHidden="0" w:uiPriority="62" w:unhideWhenUsed="0"/>
-    <w:lsdException w:name="Medium Shading 1 Accent 2" w:semiHidden="0" w:uiPriority="63" w:unhideWhenUsed="0"/>
-    <w:lsdException w:name="Medium Shading 2 Accent 2" w:semiHidden="0" w:uiPriority="64" w:unhideWhenUsed="0"/>
-    <w:lsdException w:name="Medium List 1 Accent 2" w:semiHidden="0" w:uiPriority="65" w:unhideWhenUsed="0"/>
-    <w:lsdException w:name="Medium List 2 Accent 2" w:semiHidden="0" w:uiPriority="66" w:unhideWhenUsed="0"/>
-    <w:lsdException w:name="Medium Grid 1 Accent 2" w:semiHidden="0" w:uiPriority="67" w:unhideWhenUsed="0"/>
-    <w:lsdException w:name="Medium Grid 2 Accent 2" w:semiHidden="0" w:uiPriority="68" w:unhideWhenUsed="0"/>
-    <w:lsdException w:name="Medium Grid 3 Accent 2" w:semiHidden="0" w:uiPriority="69" w:unhideWhenUsed="0"/>
-    <w:lsdException w:name="Dark List Accent 2" w:semiHidden="0" w:uiPriority="70" w:unhideWhenUsed="0"/>
-    <w:lsdException w:name="Colorful Shading Accent 2" w:semiHidden="0" w:uiPriority="71" w:unhideWhenUsed="0"/>
-    <w:lsdException w:name="Colorful List Accent 2" w:semiHidden="0" w:uiPriority="72" w:unhideWhenUsed="0"/>
-    <w:lsdException w:name="Colorful Grid Accent 2" w:semiHidden="0" w:uiPriority="73" w:unhideWhenUsed="0"/>
-    <w:lsdException w:name="Light Shading Accent 3" w:semiHidden="0" w:uiPriority="60" w:unhideWhenUsed="0"/>
-    <w:lsdException w:name="Light List Accent 3" w:semiHidden="0" w:uiPriority="61" w:unhideWhenUsed="0"/>
-    <w:lsdException w:name="Light Grid Accent 3" w:semiHidden="0" w:uiPriority="62" w:unhideWhenUsed="0"/>
-    <w:lsdException w:name="Medium Shading 1 Accent 3" w:semiHidden="0" w:uiPriority="63" w:unhideWhenUsed="0"/>
-    <w:lsdException w:name="Medium Shading 2 Accent 3" w:semiHidden="0" w:uiPriority="64" w:unhideWhenUsed="0"/>
-    <w:lsdException w:name="Medium List 1 Accent 3" w:semiHidden="0" w:uiPriority="65" w:unhideWhenUsed="0"/>
-    <w:lsdException w:name="Medium List 2 Accent 3" w:semiHidden="0" w:uiPriority="66" w:unhideWhenUsed="0"/>
-    <w:lsdException w:name="Medium Grid 1 Accent 3" w:semiHidden="0" w:uiPriority="67" w:unhideWhenUsed="0"/>
-    <w:lsdException w:name="Medium Grid 2 Accent 3" w:semiHidden="0" w:uiPriority="68" w:unhideWhenUsed="0"/>
-    <w:lsdException w:name="Medium Grid 3 Accent 3" w:semiHidden="0" w:uiPriority="69" w:unhideWhenUsed="0"/>
-    <w:lsdException w:name="Dark List Accent 3" w:semiHidden="0" w:uiPriority="70" w:unhideWhenUsed="0"/>
-    <w:lsdException w:name="Colorful Shading Accent 3" w:semiHidden="0" w:uiPriority="71" w:unhideWhenUsed="0"/>
-    <w:lsdException w:name="Colorful List Accent 3" w:semiHidden="0" w:uiPriority="72" w:unhideWhenUsed="0"/>
-    <w:lsdException w:name="Colorful Grid Accent 3" w:semiHidden="0" w:uiPriority="73" w:unhideWhenUsed="0"/>
-    <w:lsdException w:name="Light Shading Accent 4" w:semiHidden="0" w:uiPriority="60" w:unhideWhenUsed="0"/>
-    <w:lsdException w:name="Light List Accent 4" w:semiHidden="0" w:uiPriority="61" w:unhideWhenUsed="0"/>
-    <w:lsdException w:name="Light Grid Accent 4" w:semiHidden="0" w:uiPriority="62" w:unhideWhenUsed="0"/>
-    <w:lsdException w:name="Medium Shading 1 Accent 4" w:semiHidden="0" w:uiPriority="63" w:unhideWhenUsed="0"/>
-    <w:lsdException w:name="Medium Shading 2 Accent 4" w:semiHidden="0" w:uiPriority="64" w:unhideWhenUsed="0"/>
-    <w:lsdException w:name="Medium List 1 Accent 4" w:semiHidden="0" w:uiPriority="65" w:unhideWhenUsed="0"/>
-    <w:lsdException w:name="Medium List 2 Accent 4" w:semiHidden="0" w:uiPriority="66" w:unhideWhenUsed="0"/>
-    <w:lsdException w:name="Medium Grid 1 Accent 4" w:semiHidden="0" w:uiPriority="67" w:unhideWhenUsed="0"/>
-    <w:lsdException w:name="Medium Grid 2 Accent 4" w:semiHidden="0" w:uiPriority="68" w:unhideWhenUsed="0"/>
-    <w:lsdException w:name="Medium Grid 3 Accent 4" w:semiHidden="0" w:uiPriority="69" w:unhideWhenUsed="0"/>
-    <w:lsdException w:name="Dark List Accent 4" w:semiHidden="0" w:uiPriority="70" w:unhideWhenUsed="0"/>
-    <w:lsdException w:name="Colorful Shading Accent 4" w:semiHidden="0" w:uiPriority="71" w:unhideWhenUsed="0"/>
-    <w:lsdException w:name="Colorful List Accent 4" w:semiHidden="0" w:uiPriority="72" w:unhideWhenUsed="0"/>
-    <w:lsdException w:name="Colorful Grid Accent 4" w:semiHidden="0" w:uiPriority="73" w:unhideWhenUsed="0"/>
-    <w:lsdException w:name="Light Shading Accent 5" w:semiHidden="0" w:uiPriority="60" w:unhideWhenUsed="0"/>
-    <w:lsdException w:name="Light List Accent 5" w:semiHidden="0" w:uiPriority="61" w:unhideWhenUsed="0"/>
-    <w:lsdException w:name="Light Grid Accent 5" w:semiHidden="0" w:uiPriority="62" w:unhideWhenUsed="0"/>
-    <w:lsdException w:name="Medium Shading 1 Accent 5" w:semiHidden="0" w:uiPriority="63" w:unhideWhenUsed="0"/>
-    <w:lsdException w:name="Medium Shading 2 Accent 5" w:semiHidden="0" w:uiPriority="64" w:unhideWhenUsed="0"/>
-    <w:lsdException w:name="Medium List 1 Accent 5" w:semiHidden="0" w:uiPriority="65" w:unhideWhenUsed="0"/>
-    <w:lsdException w:name="Medium List 2 Accent 5" w:semiHidden="0" w:uiPriority="66" w:unhideWhenUsed="0"/>
-    <w:lsdException w:name="Medium Grid 1 Accent 5" w:semiHidden="0" w:uiPriority="67" w:unhideWhenUsed="0"/>
-    <w:lsdException w:name="Medium Grid 2 Accent 5" w:semiHidden="0" w:uiPriority="68" w:unhideWhenUsed="0"/>
-    <w:lsdException w:name="Medium Grid 3 Accent 5" w:semiHidden="0" w:uiPriority="69" w:unhideWhenUsed="0"/>
-    <w:lsdException w:name="Dark List Accent 5" w:semiHidden="0" w:uiPriority="70" w:unhideWhenUsed="0"/>
-    <w:lsdException w:name="Colorful Shading Accent 5" w:semiHidden="0" w:uiPriority="71" w:unhideWhenUsed="0"/>
-    <w:lsdException w:name="Colorful List Accent 5" w:semiHidden="0" w:uiPriority="72" w:unhideWhenUsed="0"/>
-    <w:lsdException w:name="Colorful Grid Accent 5" w:semiHidden="0" w:uiPriority="73" w:unhideWhenUsed="0"/>
-    <w:lsdException w:name="Light Shading Accent 6" w:semiHidden="0" w:uiPriority="60" w:unhideWhenUsed="0"/>
-    <w:lsdException w:name="Light List Accent 6" w:semiHidden="0" w:uiPriority="61" w:unhideWhenUsed="0"/>
-    <w:lsdException w:name="Light Grid Accent 6" w:semiHidden="0" w:uiPriority="62" w:unhideWhenUsed="0"/>
-    <w:lsdException w:name="Medium Shading 1 Accent 6" w:semiHidden="0" w:uiPriority="63" w:unhideWhenUsed="0"/>
-    <w:lsdException w:name="Medium Shading 2 Accent 6" w:semiHidden="0" w:uiPriority="64" w:unhideWhenUsed="0"/>
-    <w:lsdException w:name="Medium List 1 Accent 6" w:semiHidden="0" w:uiPriority="65" w:unhideWhenUsed="0"/>
-    <w:lsdException w:name="Medium List 2 Accent 6" w:semiHidden="0" w:uiPriority="66" w:unhideWhenUsed="0"/>
-    <w:lsdException w:name="Medium Grid 1 Accent 6" w:semiHidden="0" w:uiPriority="67" w:unhideWhenUsed="0"/>
-    <w:lsdException w:name="Medium Grid 2 Accent 6" w:semiHidden="0" w:uiPriority="68" w:unhideWhenUsed="0"/>
-    <w:lsdException w:name="Medium Grid 3 Accent 6" w:semiHidden="0" w:uiPriority="69" w:unhideWhenUsed="0"/>
-    <w:lsdException w:name="Dark List Accent 6" w:semiHidden="0" w:uiPriority="70" w:unhideWhenUsed="0"/>
-    <w:lsdException w:name="Colorful Shading Accent 6" w:semiHidden="0" w:uiPriority="71" w:unhideWhenUsed="0"/>
-    <w:lsdException w:name="Colorful List Accent 6" w:semiHidden="0" w:uiPriority="72" w:unhideWhenUsed="0"/>
-    <w:lsdException w:name="Colorful Grid Accent 6" w:semiHidden="0" w:uiPriority="73" w:unhideWhenUsed="0"/>
-    <w:lsdException w:name="Subtle Emphasis" w:semiHidden="0" w:uiPriority="19" w:unhideWhenUsed="0" w:qFormat="1"/>
-    <w:lsdException w:name="Intense Emphasis" w:semiHidden="0" w:uiPriority="21" w:unhideWhenUsed="0" w:qFormat="1"/>
-    <w:lsdException w:name="Subtle Reference" w:semiHidden="0" w:uiPriority="31" w:unhideWhenUsed="0" w:qFormat="1"/>
-    <w:lsdException w:name="Intense Reference" w:semiHidden="0" w:uiPriority="32" w:unhideWhenUsed="0" w:qFormat="1"/>
-    <w:lsdException w:name="Book Title" w:semiHidden="0" w:uiPriority="33" w:unhideWhenUsed="0" w:qFormat="1"/>
-    <w:lsdException w:name="Bibliography" w:uiPriority="37"/>
-    <w:lsdException w:name="TOC Heading" w:uiPriority="39" w:qFormat="1"/>
+  <w:latentStyles w:defLockedState="0" w:defUIPriority="0" w:defSemiHidden="0" w:defUnhideWhenUsed="0" w:defQFormat="0" w:count="371">
+    <w:lsdException w:name="Normal" w:qFormat="1"/>
+    <w:lsdException w:name="heading 1" w:qFormat="1"/>
+    <w:lsdException w:name="heading 2" w:qFormat="1"/>
+    <w:lsdException w:name="heading 3" w:qFormat="1"/>
+    <w:lsdException w:name="heading 4" w:qFormat="1"/>
+    <w:lsdException w:name="heading 5" w:qFormat="1"/>
+    <w:lsdException w:name="heading 6" w:semiHidden="1" w:unhideWhenUsed="1" w:qFormat="1"/>
+    <w:lsdException w:name="heading 7" w:semiHidden="1" w:unhideWhenUsed="1" w:qFormat="1"/>
+    <w:lsdException w:name="heading 8" w:semiHidden="1" w:unhideWhenUsed="1" w:qFormat="1"/>
+    <w:lsdException w:name="heading 9" w:semiHidden="1" w:unhideWhenUsed="1" w:qFormat="1"/>
+    <w:lsdException w:name="index 1" w:semiHidden="1" w:unhideWhenUsed="1"/>
+    <w:lsdException w:name="index 2" w:semiHidden="1" w:unhideWhenUsed="1"/>
+    <w:lsdException w:name="index 3" w:semiHidden="1" w:unhideWhenUsed="1"/>
+    <w:lsdException w:name="index 4" w:semiHidden="1" w:unhideWhenUsed="1"/>
+    <w:lsdException w:name="index 5" w:semiHidden="1" w:unhideWhenUsed="1"/>
+    <w:lsdException w:name="index 6" w:semiHidden="1" w:unhideWhenUsed="1"/>
+    <w:lsdException w:name="index 7" w:semiHidden="1" w:unhideWhenUsed="1"/>
+    <w:lsdException w:name="index 8" w:semiHidden="1" w:unhideWhenUsed="1"/>
+    <w:lsdException w:name="index 9" w:semiHidden="1" w:unhideWhenUsed="1"/>
+    <w:lsdException w:name="toc 1" w:semiHidden="1" w:unhideWhenUsed="1"/>
+    <w:lsdException w:name="toc 2" w:semiHidden="1" w:unhideWhenUsed="1"/>
+    <w:lsdException w:name="toc 3" w:semiHidden="1" w:unhideWhenUsed="1"/>
+    <w:lsdException w:name="toc 4" w:semiHidden="1" w:unhideWhenUsed="1"/>
+    <w:lsdException w:name="toc 5" w:semiHidden="1" w:unhideWhenUsed="1"/>
+    <w:lsdException w:name="toc 6" w:semiHidden="1" w:unhideWhenUsed="1"/>
+    <w:lsdException w:name="toc 7" w:semiHidden="1" w:unhideWhenUsed="1"/>
+    <w:lsdException w:name="toc 8" w:semiHidden="1" w:unhideWhenUsed="1"/>
+    <w:lsdException w:name="toc 9" w:semiHidden="1" w:unhideWhenUsed="1"/>
+    <w:lsdException w:name="Normal Indent" w:semiHidden="1" w:unhideWhenUsed="1"/>
+    <w:lsdException w:name="footnote text" w:semiHidden="1" w:unhideWhenUsed="1"/>
+    <w:lsdException w:name="annotation text" w:semiHidden="1" w:unhideWhenUsed="1"/>
+    <w:lsdException w:name="header" w:semiHidden="1" w:unhideWhenUsed="1"/>
+    <w:lsdException w:name="footer" w:semiHidden="1" w:unhideWhenUsed="1"/>
+    <w:lsdException w:name="index heading" w:semiHidden="1" w:unhideWhenUsed="1"/>
+    <w:lsdException w:name="caption" w:semiHidden="1" w:unhideWhenUsed="1" w:qFormat="1"/>
+    <w:lsdException w:name="table of figures" w:semiHidden="1" w:unhideWhenUsed="1"/>
+    <w:lsdException w:name="envelope address" w:semiHidden="1" w:unhideWhenUsed="1"/>
+    <w:lsdException w:name="envelope return" w:semiHidden="1" w:unhideWhenUsed="1"/>
+    <w:lsdException w:name="footnote reference" w:semiHidden="1" w:unhideWhenUsed="1"/>
+    <w:lsdException w:name="annotation reference" w:semiHidden="1" w:unhideWhenUsed="1"/>
+    <w:lsdException w:name="line number" w:semiHidden="1" w:unhideWhenUsed="1"/>
+    <w:lsdException w:name="page number" w:semiHidden="1" w:unhideWhenUsed="1"/>
+    <w:lsdException w:name="endnote reference" w:semiHidden="1" w:unhideWhenUsed="1"/>
+    <w:lsdException w:name="endnote text" w:semiHidden="1" w:unhideWhenUsed="1"/>
+    <w:lsdException w:name="table of authorities" w:semiHidden="1" w:unhideWhenUsed="1"/>
+    <w:lsdException w:name="macro" w:semiHidden="1" w:unhideWhenUsed="1"/>
+    <w:lsdException w:name="toa heading" w:semiHidden="1" w:unhideWhenUsed="1"/>
+    <w:lsdException w:name="List" w:semiHidden="1" w:unhideWhenUsed="1"/>
+    <w:lsdException w:name="List Bullet" w:semiHidden="1" w:unhideWhenUsed="1"/>
+    <w:lsdException w:name="List 2" w:semiHidden="1" w:unhideWhenUsed="1"/>
+    <w:lsdException w:name="List 3" w:semiHidden="1" w:unhideWhenUsed="1"/>
+    <w:lsdException w:name="List Bullet 2" w:semiHidden="1" w:unhideWhenUsed="1"/>
+    <w:lsdException w:name="List Bullet 3" w:semiHidden="1" w:unhideWhenUsed="1"/>
+    <w:lsdException w:name="List Bullet 4" w:semiHidden="1" w:unhideWhenUsed="1"/>
+    <w:lsdException w:name="List Bullet 5" w:semiHidden="1" w:unhideWhenUsed="1"/>
+    <w:lsdException w:name="List Number 2" w:semiHidden="1" w:unhideWhenUsed="1"/>
+    <w:lsdException w:name="List Number 3" w:semiHidden="1" w:unhideWhenUsed="1"/>
+    <w:lsdException w:name="List Number 4" w:semiHidden="1" w:unhideWhenUsed="1"/>
+    <w:lsdException w:name="List Number 5" w:semiHidden="1" w:unhideWhenUsed="1"/>
+    <w:lsdException w:name="Title" w:qFormat="1"/>
+    <w:lsdException w:name="Closing" w:semiHidden="1" w:unhideWhenUsed="1"/>
+    <w:lsdException w:name="Signature" w:semiHidden="1" w:unhideWhenUsed="1"/>
+    <w:lsdException w:name="Default Paragraph Font" w:semiHidden="1" w:unhideWhenUsed="1"/>
+    <w:lsdException w:name="Body Text" w:semiHidden="1" w:unhideWhenUsed="1"/>
+    <w:lsdException w:name="Body Text Indent" w:semiHidden="1" w:unhideWhenUsed="1"/>
+    <w:lsdException w:name="List Continue" w:semiHidden="1" w:unhideWhenUsed="1"/>
+    <w:lsdException w:name="List Continue 2" w:semiHidden="1" w:unhideWhenUsed="1"/>
+    <w:lsdException w:name="List Continue 3" w:semiHidden="1" w:unhideWhenUsed="1"/>
+    <w:lsdException w:name="List Continue 4" w:semiHidden="1" w:unhideWhenUsed="1"/>
+    <w:lsdException w:name="List Continue 5" w:semiHidden="1" w:unhideWhenUsed="1"/>
+    <w:lsdException w:name="Message Header" w:semiHidden="1" w:unhideWhenUsed="1"/>
+    <w:lsdException w:name="Subtitle" w:qFormat="1"/>
+    <w:lsdException w:name="Body Text First Indent 2" w:semiHidden="1" w:unhideWhenUsed="1"/>
+    <w:lsdException w:name="Note Heading" w:semiHidden="1" w:unhideWhenUsed="1"/>
+    <w:lsdException w:name="Body Text 2" w:semiHidden="1" w:unhideWhenUsed="1"/>
+    <w:lsdException w:name="Body Text 3" w:semiHidden="1" w:unhideWhenUsed="1"/>
+    <w:lsdException w:name="Body Text Indent 2" w:semiHidden="1" w:unhideWhenUsed="1"/>
+    <w:lsdException w:name="Body Text Indent 3" w:semiHidden="1" w:unhideWhenUsed="1"/>
+    <w:lsdException w:name="Block Text" w:semiHidden="1" w:unhideWhenUsed="1"/>
+    <w:lsdException w:name="Hyperlink" w:semiHidden="1" w:unhideWhenUsed="1"/>
+    <w:lsdException w:name="FollowedHyperlink" w:semiHidden="1" w:unhideWhenUsed="1"/>
+    <w:lsdException w:name="Strong" w:qFormat="1"/>
+    <w:lsdException w:name="Emphasis" w:qFormat="1"/>
+    <w:lsdException w:name="Document Map" w:semiHidden="1" w:unhideWhenUsed="1"/>
+    <w:lsdException w:name="Plain Text" w:semiHidden="1" w:unhideWhenUsed="1"/>
+    <w:lsdException w:name="E-mail Signature" w:semiHidden="1" w:unhideWhenUsed="1"/>
+    <w:lsdException w:name="HTML Top of Form" w:semiHidden="1" w:unhideWhenUsed="1"/>
+    <w:lsdException w:name="HTML Bottom of Form" w:semiHidden="1" w:unhideWhenUsed="1"/>
+    <w:lsdException w:name="Normal (Web)" w:semiHidden="1" w:unhideWhenUsed="1"/>
+    <w:lsdException w:name="HTML Acronym" w:semiHidden="1" w:unhideWhenUsed="1"/>
+    <w:lsdException w:name="HTML Address" w:semiHidden="1" w:unhideWhenUsed="1"/>
+    <w:lsdException w:name="HTML Cite" w:semiHidden="1" w:unhideWhenUsed="1"/>
+    <w:lsdException w:name="HTML Code" w:semiHidden="1" w:unhideWhenUsed="1"/>
+    <w:lsdException w:name="HTML Definition" w:semiHidden="1" w:unhideWhenUsed="1"/>
+    <w:lsdException w:name="HTML Keyboard" w:semiHidden="1" w:unhideWhenUsed="1"/>
+    <w:lsdException w:name="HTML Preformatted" w:semiHidden="1" w:unhideWhenUsed="1"/>
+    <w:lsdException w:name="HTML Sample" w:semiHidden="1" w:unhideWhenUsed="1"/>
+    <w:lsdException w:name="HTML Typewriter" w:semiHidden="1" w:unhideWhenUsed="1"/>
+    <w:lsdException w:name="HTML Variable" w:semiHidden="1" w:unhideWhenUsed="1"/>
+    <w:lsdException w:name="Normal Table" w:semiHidden="1" w:unhideWhenUsed="1"/>
+    <w:lsdException w:name="annotation subject" w:semiHidden="1" w:unhideWhenUsed="1"/>
+    <w:lsdException w:name="No List" w:semiHidden="1" w:unhideWhenUsed="1"/>
+    <w:lsdException w:name="Outline List 1" w:semiHidden="1" w:unhideWhenUsed="1"/>
+    <w:lsdException w:name="Outline List 2" w:semiHidden="1" w:unhideWhenUsed="1"/>
+    <w:lsdException w:name="Outline List 3" w:semiHidden="1" w:unhideWhenUsed="1"/>
+    <w:lsdException w:name="Table Simple 1" w:semiHidden="1" w:unhideWhenUsed="1"/>
+    <w:lsdException w:name="Table Simple 2" w:semiHidden="1" w:unhideWhenUsed="1"/>
+    <w:lsdException w:name="Table Simple 3" w:semiHidden="1" w:unhideWhenUsed="1"/>
+    <w:lsdException w:name="Table Classic 1" w:semiHidden="1" w:unhideWhenUsed="1"/>
+    <w:lsdException w:name="Table Classic 2" w:semiHidden="1" w:unhideWhenUsed="1"/>
+    <w:lsdException w:name="Table Classic 3" w:semiHidden="1" w:unhideWhenUsed="1"/>
+    <w:lsdException w:name="Table Classic 4" w:semiHidden="1" w:unhideWhenUsed="1"/>
+    <w:lsdException w:name="Table Colorful 1" w:semiHidden="1" w:unhideWhenUsed="1"/>
+    <w:lsdException w:name="Table Colorful 2" w:semiHidden="1" w:unhideWhenUsed="1"/>
+    <w:lsdException w:name="Table Colorful 3" w:semiHidden="1" w:unhideWhenUsed="1"/>
+    <w:lsdException w:name="Table Columns 1" w:semiHidden="1" w:unhideWhenUsed="1"/>
+    <w:lsdException w:name="Table Columns 2" w:semiHidden="1" w:unhideWhenUsed="1"/>
+    <w:lsdException w:name="Table Columns 3" w:semiHidden="1" w:unhideWhenUsed="1"/>
+    <w:lsdException w:name="Table Columns 4" w:semiHidden="1" w:unhideWhenUsed="1"/>
+    <w:lsdException w:name="Table Columns 5" w:semiHidden="1" w:unhideWhenUsed="1"/>
+    <w:lsdException w:name="Table Grid 1" w:semiHidden="1" w:unhideWhenUsed="1"/>
+    <w:lsdException w:name="Table Grid 2" w:semiHidden="1" w:unhideWhenUsed="1"/>
+    <w:lsdException w:name="Table Grid 3" w:semiHidden="1" w:unhideWhenUsed="1"/>
+    <w:lsdException w:name="Table Grid 4" w:semiHidden="1" w:unhideWhenUsed="1"/>
+    <w:lsdException w:name="Table Grid 5" w:semiHidden="1" w:unhideWhenUsed="1"/>
+    <w:lsdException w:name="Table Grid 6" w:semiHidden="1" w:unhideWhenUsed="1"/>
+    <w:lsdException w:name="Table Grid 7" w:semiHidden="1" w:unhideWhenUsed="1"/>
+    <w:lsdException w:name="Table Grid 8" w:semiHidden="1" w:unhideWhenUsed="1"/>
+    <w:lsdException w:name="Table List 1" w:semiHidden="1" w:unhideWhenUsed="1"/>
+    <w:lsdException w:name="Table List 2" w:semiHidden="1" w:unhideWhenUsed="1"/>
+    <w:lsdException w:name="Table List 3" w:semiHidden="1" w:unhideWhenUsed="1"/>
+    <w:lsdException w:name="Table List 4" w:semiHidden="1" w:unhideWhenUsed="1"/>
+    <w:lsdException w:name="Table List 5" w:semiHidden="1" w:unhideWhenUsed="1"/>
+    <w:lsdException w:name="Table List 6" w:semiHidden="1" w:unhideWhenUsed="1"/>
+    <w:lsdException w:name="Table List 7" w:semiHidden="1" w:unhideWhenUsed="1"/>
+    <w:lsdException w:name="Table List 8" w:semiHidden="1" w:unhideWhenUsed="1"/>
+    <w:lsdException w:name="Table 3D effects 1" w:semiHidden="1" w:unhideWhenUsed="1"/>
+    <w:lsdException w:name="Table 3D effects 2" w:semiHidden="1" w:unhideWhenUsed="1"/>
+    <w:lsdException w:name="Table 3D effects 3" w:semiHidden="1" w:unhideWhenUsed="1"/>
+    <w:lsdException w:name="Table Contemporary" w:semiHidden="1" w:unhideWhenUsed="1"/>
+    <w:lsdException w:name="Table Elegant" w:semiHidden="1" w:unhideWhenUsed="1"/>
+    <w:lsdException w:name="Table Professional" w:semiHidden="1" w:unhideWhenUsed="1"/>
+    <w:lsdException w:name="Table Subtle 1" w:semiHidden="1" w:unhideWhenUsed="1"/>
+    <w:lsdException w:name="Table Subtle 2" w:semiHidden="1" w:unhideWhenUsed="1"/>
+    <w:lsdException w:name="Table Web 1" w:semiHidden="1" w:unhideWhenUsed="1"/>
+    <w:lsdException w:name="Table Web 2" w:semiHidden="1" w:unhideWhenUsed="1"/>
+    <w:lsdException w:name="Table Web 3" w:semiHidden="1" w:unhideWhenUsed="1"/>
+    <w:lsdException w:name="Balloon Text" w:semiHidden="1" w:unhideWhenUsed="1"/>
+    <w:lsdException w:name="Table Theme" w:semiHidden="1" w:unhideWhenUsed="1"/>
+    <w:lsdException w:name="Placeholder Text" w:semiHidden="1" w:uiPriority="99"/>
+    <w:lsdException w:name="No Spacing" w:uiPriority="1" w:qFormat="1"/>
+    <w:lsdException w:name="Light Shading" w:uiPriority="60"/>
+    <w:lsdException w:name="Light List" w:uiPriority="61"/>
+    <w:lsdException w:name="Light Grid" w:uiPriority="62"/>
+    <w:lsdException w:name="Medium Shading 1" w:uiPriority="63"/>
+    <w:lsdException w:name="Medium Shading 2" w:uiPriority="64"/>
+    <w:lsdException w:name="Medium List 1" w:uiPriority="65"/>
+    <w:lsdException w:name="Medium List 2" w:uiPriority="66"/>
+    <w:lsdException w:name="Medium Grid 1" w:uiPriority="67"/>
+    <w:lsdException w:name="Medium Grid 2" w:uiPriority="68"/>
+    <w:lsdException w:name="Medium Grid 3" w:uiPriority="69"/>
+    <w:lsdException w:name="Dark List" w:uiPriority="70"/>
+    <w:lsdException w:name="Colorful Shading" w:uiPriority="71"/>
+    <w:lsdException w:name="Colorful List" w:uiPriority="72"/>
+    <w:lsdException w:name="Colorful Grid" w:uiPriority="73"/>
+    <w:lsdException w:name="Light Shading Accent 1" w:uiPriority="60"/>
+    <w:lsdException w:name="Light List Accent 1" w:uiPriority="61"/>
+    <w:lsdException w:name="Light Grid Accent 1" w:uiPriority="62"/>
+    <w:lsdException w:name="Medium Shading 1 Accent 1" w:uiPriority="63"/>
+    <w:lsdException w:name="Medium Shading 2 Accent 1" w:uiPriority="64"/>
+    <w:lsdException w:name="Medium List 1 Accent 1" w:uiPriority="65"/>
+    <w:lsdException w:name="Revision" w:semiHidden="1" w:uiPriority="99"/>
+    <w:lsdException w:name="List Paragraph" w:uiPriority="34" w:qFormat="1"/>
+    <w:lsdException w:name="Quote" w:uiPriority="29" w:qFormat="1"/>
+    <w:lsdException w:name="Intense Quote" w:uiPriority="30" w:qFormat="1"/>
+    <w:lsdException w:name="Medium List 2 Accent 1" w:uiPriority="66"/>
+    <w:lsdException w:name="Medium Grid 1 Accent 1" w:uiPriority="67"/>
+    <w:lsdException w:name="Medium Grid 2 Accent 1" w:uiPriority="68"/>
+    <w:lsdException w:name="Medium Grid 3 Accent 1" w:uiPriority="69"/>
+    <w:lsdException w:name="Dark List Accent 1" w:uiPriority="70"/>
+    <w:lsdException w:name="Colorful Shading Accent 1" w:uiPriority="71"/>
+    <w:lsdException w:name="Colorful List Accent 1" w:uiPriority="72"/>
+    <w:lsdException w:name="Colorful Grid Accent 1" w:uiPriority="73"/>
+    <w:lsdException w:name="Light Shading Accent 2" w:uiPriority="60"/>
+    <w:lsdException w:name="Light List Accent 2" w:uiPriority="61"/>
+    <w:lsdException w:name="Light Grid Accent 2" w:uiPriority="62"/>
+    <w:lsdException w:name="Medium Shading 1 Accent 2" w:uiPriority="63"/>
+    <w:lsdException w:name="Medium Shading 2 Accent 2" w:uiPriority="64"/>
+    <w:lsdException w:name="Medium List 1 Accent 2" w:uiPriority="65"/>
+    <w:lsdException w:name="Medium List 2 Accent 2" w:uiPriority="66"/>
+    <w:lsdException w:name="Medium Grid 1 Accent 2" w:uiPriority="67"/>
+    <w:lsdException w:name="Medium Grid 2 Accent 2" w:uiPriority="68"/>
+    <w:lsdException w:name="Medium Grid 3 Accent 2" w:uiPriority="69"/>
+    <w:lsdException w:name="Dark List Accent 2" w:uiPriority="70"/>
+    <w:lsdException w:name="Colorful Shading Accent 2" w:uiPriority="71"/>
+    <w:lsdException w:name="Colorful List Accent 2" w:uiPriority="72"/>
+    <w:lsdException w:name="Colorful Grid Accent 2" w:uiPriority="73"/>
+    <w:lsdException w:name="Light Shading Accent 3" w:uiPriority="60"/>
+    <w:lsdException w:name="Light List Accent 3" w:uiPriority="61"/>
+    <w:lsdException w:name="Light Grid Accent 3" w:uiPriority="62"/>
+    <w:lsdException w:name="Medium Shading 1 Accent 3" w:uiPriority="63"/>
+    <w:lsdException w:name="Medium Shading 2 Accent 3" w:uiPriority="64"/>
+    <w:lsdException w:name="Medium List 1 Accent 3" w:uiPriority="65"/>
+    <w:lsdException w:name="Medium List 2 Accent 3" w:uiPriority="66"/>
+    <w:lsdException w:name="Medium Grid 1 Accent 3" w:uiPriority="67"/>
+    <w:lsdException w:name="Medium Grid 2 Accent 3" w:uiPriority="68"/>
+    <w:lsdException w:name="Medium Grid 3 Accent 3" w:uiPriority="69"/>
+    <w:lsdException w:name="Dark List Accent 3" w:uiPriority="70"/>
+    <w:lsdException w:name="Colorful Shading Accent 3" w:uiPriority="71"/>
+    <w:lsdException w:name="Colorful List Accent 3" w:uiPriority="72"/>
+    <w:lsdException w:name="Colorful Grid Accent 3" w:uiPriority="73"/>
+    <w:lsdException w:name="Light Shading Accent 4" w:uiPriority="60"/>
+    <w:lsdException w:name="Light List Accent 4" w:uiPriority="61"/>
+    <w:lsdException w:name="Light Grid Accent 4" w:uiPriority="62"/>
+    <w:lsdException w:name="Medium Shading 1 Accent 4" w:uiPriority="63"/>
+    <w:lsdException w:name="Medium Shading 2 Accent 4" w:uiPriority="64"/>
+    <w:lsdException w:name="Medium List 1 Accent 4" w:uiPriority="65"/>
+    <w:lsdException w:name="Medium List 2 Accent 4" w:uiPriority="66"/>
+    <w:lsdException w:name="Medium Grid 1 Accent 4" w:uiPriority="67"/>
+    <w:lsdException w:name="Medium Grid 2 Accent 4" w:uiPriority="68"/>
+    <w:lsdException w:name="Medium Grid 3 Accent 4" w:uiPriority="69"/>
+    <w:lsdException w:name="Dark List Accent 4" w:uiPriority="70"/>
+    <w:lsdException w:name="Colorful Shading Accent 4" w:uiPriority="71"/>
+    <w:lsdException w:name="Colorful List Accent 4" w:uiPriority="72"/>
+    <w:lsdException w:name="Colorful Grid Accent 4" w:uiPriority="73"/>
+    <w:lsdException w:name="Light Shading Accent 5" w:uiPriority="60"/>
+    <w:lsdException w:name="Light List Accent 5" w:uiPriority="61"/>
+    <w:lsdException w:name="Light Grid Accent 5" w:uiPriority="62"/>
+    <w:lsdException w:name="Medium Shading 1 Accent 5" w:uiPriority="63"/>
+    <w:lsdException w:name="Medium Shading 2 Accent 5" w:uiPriority="64"/>
+    <w:lsdException w:name="Medium List 1 Accent 5" w:uiPriority="65"/>
+    <w:lsdException w:name="Medium List 2 Accent 5" w:uiPriority="66"/>
+    <w:lsdException w:name="Medium Grid 1 Accent 5" w:uiPriority="67"/>
+    <w:lsdException w:name="Medium Grid 2 Accent 5" w:uiPriority="68"/>
+    <w:lsdException w:name="Medium Grid 3 Accent 5" w:uiPriority="69"/>
+    <w:lsdException w:name="Dark List Accent 5" w:uiPriority="70"/>
+    <w:lsdException w:name="Colorful Shading Accent 5" w:uiPriority="71"/>
+    <w:lsdException w:name="Colorful List Accent 5" w:uiPriority="72"/>
+    <w:lsdException w:name="Colorful Grid Accent 5" w:uiPriority="73"/>
+    <w:lsdException w:name="Light Shading Accent 6" w:uiPriority="60"/>
+    <w:lsdException w:name="Light List Accent 6" w:uiPriority="61"/>
+    <w:lsdException w:name="Light Grid Accent 6" w:uiPriority="62"/>
+    <w:lsdException w:name="Medium Shading 1 Accent 6" w:uiPriority="63"/>
+    <w:lsdException w:name="Medium Shading 2 Accent 6" w:uiPriority="64"/>
+    <w:lsdException w:name="Medium List 1 Accent 6" w:uiPriority="65"/>
+    <w:lsdException w:name="Medium List 2 Accent 6" w:uiPriority="66"/>
+    <w:lsdException w:name="Medium Grid 1 Accent 6" w:uiPriority="67"/>
+    <w:lsdException w:name="Medium Grid 2 Accent 6" w:uiPriority="68"/>
+    <w:lsdException w:name="Medium Grid 3 Accent 6" w:uiPriority="69"/>
+    <w:lsdException w:name="Dark List Accent 6" w:uiPriority="70"/>
+    <w:lsdException w:name="Colorful Shading Accent 6" w:uiPriority="71"/>
+    <w:lsdException w:name="Colorful List Accent 6" w:uiPriority="72"/>
+    <w:lsdException w:name="Colorful Grid Accent 6" w:uiPriority="73"/>
+    <w:lsdException w:name="Subtle Emphasis" w:uiPriority="19" w:qFormat="1"/>
+    <w:lsdException w:name="Intense Emphasis" w:uiPriority="21" w:qFormat="1"/>
+    <w:lsdException w:name="Subtle Reference" w:uiPriority="31" w:qFormat="1"/>
+    <w:lsdException w:name="Intense Reference" w:uiPriority="32" w:qFormat="1"/>
+    <w:lsdException w:name="Book Title" w:uiPriority="33" w:qFormat="1"/>
+    <w:lsdException w:name="Bibliography" w:semiHidden="1" w:uiPriority="37" w:unhideWhenUsed="1"/>
+    <w:lsdException w:name="TOC Heading" w:semiHidden="1" w:uiPriority="39" w:unhideWhenUsed="1" w:qFormat="1"/>
+    <w:lsdException w:name="Plain Table 1" w:uiPriority="41"/>
+    <w:lsdException w:name="Plain Table 2" w:uiPriority="42"/>
+    <w:lsdException w:name="Plain Table 3" w:uiPriority="43"/>
+    <w:lsdException w:name="Plain Table 4" w:uiPriority="44"/>
+    <w:lsdException w:name="Plain Table 5" w:uiPriority="45"/>
+    <w:lsdException w:name="Grid Table Light" w:uiPriority="40"/>
+    <w:lsdException w:name="Grid Table 1 Light" w:uiPriority="46"/>
+    <w:lsdException w:name="Grid Table 2" w:uiPriority="47"/>
+    <w:lsdException w:name="Grid Table 3" w:uiPriority="48"/>
+    <w:lsdException w:name="Grid Table 4" w:uiPriority="49"/>
+    <w:lsdException w:name="Grid Table 5 Dark" w:uiPriority="50"/>
+    <w:lsdException w:name="Grid Table 6 Colorful" w:uiPriority="51"/>
+    <w:lsdException w:name="Grid Table 7 Colorful" w:uiPriority="52"/>
+    <w:lsdException w:name="Grid Table 1 Light Accent 1" w:uiPriority="46"/>
+    <w:lsdException w:name="Grid Table 2 Accent 1" w:uiPriority="47"/>
+    <w:lsdException w:name="Grid Table 3 Accent 1" w:uiPriority="48"/>
+    <w:lsdException w:name="Grid Table 4 Accent 1" w:uiPriority="49"/>
+    <w:lsdException w:name="Grid Table 5 Dark Accent 1" w:uiPriority="50"/>
+    <w:lsdException w:name="Grid Table 6 Colorful Accent 1" w:uiPriority="51"/>
+    <w:lsdException w:name="Grid Table 7 Colorful Accent 1" w:uiPriority="52"/>
+    <w:lsdException w:name="Grid Table 1 Light Accent 2" w:uiPriority="46"/>
+    <w:lsdException w:name="Grid Table 2 Accent 2" w:uiPriority="47"/>
+    <w:lsdException w:name="Grid Table 3 Accent 2" w:uiPriority="48"/>
+    <w:lsdException w:name="Grid Table 4 Accent 2" w:uiPriority="49"/>
+    <w:lsdException w:name="Grid Table 5 Dark Accent 2" w:uiPriority="50"/>
+    <w:lsdException w:name="Grid Table 6 Colorful Accent 2" w:uiPriority="51"/>
+    <w:lsdException w:name="Grid Table 7 Colorful Accent 2" w:uiPriority="52"/>
+    <w:lsdException w:name="Grid Table 1 Light Accent 3" w:uiPriority="46"/>
+    <w:lsdException w:name="Grid Table 2 Accent 3" w:uiPriority="47"/>
+    <w:lsdException w:name="Grid Table 3 Accent 3" w:uiPriority="48"/>
+    <w:lsdException w:name="Grid Table 4 Accent 3" w:uiPriority="49"/>
+    <w:lsdException w:name="Grid Table 5 Dark Accent 3" w:uiPriority="50"/>
+    <w:lsdException w:name="Grid Table 6 Colorful Accent 3" w:uiPriority="51"/>
+    <w:lsdException w:name="Grid Table 7 Colorful Accent 3" w:uiPriority="52"/>
+    <w:lsdException w:name="Grid Table 1 Light Accent 4" w:uiPriority="46"/>
+    <w:lsdException w:name="Grid Table 2 Accent 4" w:uiPriority="47"/>
+    <w:lsdException w:name="Grid Table 3 Accent 4" w:uiPriority="48"/>
+    <w:lsdException w:name="Grid Table 4 Accent 4" w:uiPriority="49"/>
+    <w:lsdException w:name="Grid Table 5 Dark Accent 4" w:uiPriority="50"/>
+    <w:lsdException w:name="Grid Table 6 Colorful Accent 4" w:uiPriority="51"/>
+    <w:lsdException w:name="Grid Table 7 Colorful Accent 4" w:uiPriority="52"/>
+    <w:lsdException w:name="Grid Table 1 Light Accent 5" w:uiPriority="46"/>
+    <w:lsdException w:name="Grid Table 2 Accent 5" w:uiPriority="47"/>
+    <w:lsdException w:name="Grid Table 3 Accent 5" w:uiPriority="48"/>
+    <w:lsdException w:name="Grid Table 4 Accent 5" w:uiPriority="49"/>
+    <w:lsdException w:name="Grid Table 5 Dark Accent 5" w:uiPriority="50"/>
+    <w:lsdException w:name="Grid Table 6 Colorful Accent 5" w:uiPriority="51"/>
+    <w:lsdException w:name="Grid Table 7 Colorful Accent 5" w:uiPriority="52"/>
+    <w:lsdException w:name="Grid Table 1 Light Accent 6" w:uiPriority="46"/>
+    <w:lsdException w:name="Grid Table 2 Accent 6" w:uiPriority="47"/>
+    <w:lsdException w:name="Grid Table 3 Accent 6" w:uiPriority="48"/>
+    <w:lsdException w:name="Grid Table 4 Accent 6" w:uiPriority="49"/>
+    <w:lsdException w:name="Grid Table 5 Dark Accent 6" w:uiPriority="50"/>
+    <w:lsdException w:name="Grid Table 6 Colorful Accent 6" w:uiPriority="51"/>
+    <w:lsdException w:name="Grid Table 7 Colorful Accent 6" w:uiPriority="52"/>
+    <w:lsdException w:name="List Table 1 Light" w:uiPriority="46"/>
+    <w:lsdException w:name="List Table 2" w:uiPriority="47"/>
+    <w:lsdException w:name="List Table 3" w:uiPriority="48"/>
+    <w:lsdException w:name="List Table 4" w:uiPriority="49"/>
+    <w:lsdException w:name="List Table 5 Dark" w:uiPriority="50"/>
+    <w:lsdException w:name="List Table 6 Colorful" w:uiPriority="51"/>
+    <w:lsdException w:name="List Table 7 Colorful" w:uiPriority="52"/>
+    <w:lsdException w:name="List Table 1 Light Accent 1" w:uiPriority="46"/>
+    <w:lsdException w:name="List Table 2 Accent 1" w:uiPriority="47"/>
+    <w:lsdException w:name="List Table 3 Accent 1" w:uiPriority="48"/>
+    <w:lsdException w:name="List Table 4 Accent 1" w:uiPriority="49"/>
+    <w:lsdException w:name="List Table 5 Dark Accent 1" w:uiPriority="50"/>
+    <w:lsdException w:name="List Table 6 Colorful Accent 1" w:uiPriority="51"/>
+    <w:lsdException w:name="List Table 7 Colorful Accent 1" w:uiPriority="52"/>
+    <w:lsdException w:name="List Table 1 Light Accent 2" w:uiPriority="46"/>
+    <w:lsdException w:name="List Table 2 Accent 2" w:uiPriority="47"/>
+    <w:lsdException w:name="List Table 3 Accent 2" w:uiPriority="48"/>
+    <w:lsdException w:name="List Table 4 Accent 2" w:uiPriority="49"/>
+    <w:lsdException w:name="List Table 5 Dark Accent 2" w:uiPriority="50"/>
+    <w:lsdException w:name="List Table 6 Colorful Accent 2" w:uiPriority="51"/>
+    <w:lsdException w:name="List Table 7 Colorful Accent 2" w:uiPriority="52"/>
+    <w:lsdException w:name="List Table 1 Light Accent 3" w:uiPriority="46"/>
+    <w:lsdException w:name="List Table 2 Accent 3" w:uiPriority="47"/>
+    <w:lsdException w:name="List Table 3 Accent 3" w:uiPriority="48"/>
+    <w:lsdException w:name="List Table 4 Accent 3" w:uiPriority="49"/>
+    <w:lsdException w:name="List Table 5 Dark Accent 3" w:uiPriority="50"/>
+    <w:lsdException w:name="List Table 6 Colorful Accent 3" w:uiPriority="51"/>
+    <w:lsdException w:name="List Table 7 Colorful Accent 3" w:uiPriority="52"/>
+    <w:lsdException w:name="List Table 1 Light Accent 4" w:uiPriority="46"/>
+    <w:lsdException w:name="List Table 2 Accent 4" w:uiPriority="47"/>
+    <w:lsdException w:name="List Table 3 Accent 4" w:uiPriority="48"/>
+    <w:lsdException w:name="List Table 4 Accent 4" w:uiPriority="49"/>
+    <w:lsdException w:name="List Table 5 Dark Accent 4" w:uiPriority="50"/>
+    <w:lsdException w:name="List Table 6 Colorful Accent 4" w:uiPriority="51"/>
+    <w:lsdException w:name="List Table 7 Colorful Accent 4" w:uiPriority="52"/>
+    <w:lsdException w:name="List Table 1 Light Accent 5" w:uiPriority="46"/>
+    <w:lsdException w:name="List Table 2 Accent 5" w:uiPriority="47"/>
+    <w:lsdException w:name="List Table 3 Accent 5" w:uiPriority="48"/>
+    <w:lsdException w:name="List Table 4 Accent 5" w:uiPriority="49"/>
+    <w:lsdException w:name="List Table 5 Dark Accent 5" w:uiPriority="50"/>
+    <w:lsdException w:name="List Table 6 Colorful Accent 5" w:uiPriority="51"/>
+    <w:lsdException w:name="List Table 7 Colorful Accent 5" w:uiPriority="52"/>
+    <w:lsdException w:name="List Table 1 Light Accent 6" w:uiPriority="46"/>
+    <w:lsdException w:name="List Table 2 Accent 6" w:uiPriority="47"/>
+    <w:lsdException w:name="List Table 3 Accent 6" w:uiPriority="48"/>
+    <w:lsdException w:name="List Table 4 Accent 6" w:uiPriority="49"/>
+    <w:lsdException w:name="List Table 5 Dark Accent 6" w:uiPriority="50"/>
+    <w:lsdException w:name="List Table 6 Colorful Accent 6" w:uiPriority="51"/>
+    <w:lsdException w:name="List Table 7 Colorful Accent 6" w:uiPriority="52"/>
   </w:latentStyles>
   <w:style w:type="paragraph" w:default="1" w:styleId="Normal">
     <w:name w:val="Normal"/>
@@ -8551,578 +9546,16 @@
       </w:tblBorders>
     </w:tblPr>
   </w:style>
-</w:styles>
-</file>
-
-<file path=word/stylesWithEffects.xml><?xml version="1.0" encoding="utf-8"?>
-<w:styles xmlns:wpc="http://schemas.microsoft.com/office/word/2010/wordprocessingCanvas" xmlns:mc="http://schemas.openxmlformats.org/markup-compatibility/2006" xmlns:o="urn:schemas-microsoft-com:office:office" xmlns:r="http://schemas.openxmlformats.org/officeDocument/2006/relationships" xmlns:m="http://schemas.openxmlformats.org/officeDocument/2006/math" xmlns:v="urn:schemas-microsoft-com:vml" xmlns:wp14="http://schemas.microsoft.com/office/word/2010/wordprocessingDrawing" xmlns:wp="http://schemas.openxmlformats.org/drawingml/2006/wordprocessingDrawing" xmlns:w10="urn:schemas-microsoft-com:office:word" xmlns:w="http://schemas.openxmlformats.org/wordprocessingml/2006/main" xmlns:w14="http://schemas.microsoft.com/office/word/2010/wordml" xmlns:wpg="http://schemas.microsoft.com/office/word/2010/wordprocessingGroup" xmlns:wpi="http://schemas.microsoft.com/office/word/2010/wordprocessingInk" xmlns:wne="http://schemas.microsoft.com/office/word/2006/wordml" xmlns:wps="http://schemas.microsoft.com/office/word/2010/wordprocessingShape" mc:Ignorable="w14 wp14">
-  <w:docDefaults>
-    <w:rPrDefault>
-      <w:rPr>
-        <w:rFonts w:ascii="Times New Roman" w:eastAsia="Times New Roman" w:hAnsi="Times New Roman" w:cs="Times New Roman"/>
-        <w:lang w:val="nl-NL" w:eastAsia="nl-NL" w:bidi="ar-SA"/>
-      </w:rPr>
-    </w:rPrDefault>
-    <w:pPrDefault/>
-  </w:docDefaults>
-  <w:latentStyles w:defLockedState="0" w:defUIPriority="0" w:defSemiHidden="1" w:defUnhideWhenUsed="1" w:defQFormat="0" w:count="267">
-    <w:lsdException w:name="Normal" w:semiHidden="0" w:unhideWhenUsed="0" w:qFormat="1"/>
-    <w:lsdException w:name="heading 1" w:semiHidden="0" w:unhideWhenUsed="0" w:qFormat="1"/>
-    <w:lsdException w:name="heading 2" w:semiHidden="0" w:unhideWhenUsed="0" w:qFormat="1"/>
-    <w:lsdException w:name="heading 3" w:semiHidden="0" w:unhideWhenUsed="0" w:qFormat="1"/>
-    <w:lsdException w:name="heading 4" w:semiHidden="0" w:unhideWhenUsed="0" w:qFormat="1"/>
-    <w:lsdException w:name="heading 5" w:semiHidden="0" w:unhideWhenUsed="0" w:qFormat="1"/>
-    <w:lsdException w:name="heading 6" w:qFormat="1"/>
-    <w:lsdException w:name="heading 7" w:qFormat="1"/>
-    <w:lsdException w:name="heading 8" w:qFormat="1"/>
-    <w:lsdException w:name="heading 9" w:qFormat="1"/>
-    <w:lsdException w:name="caption" w:qFormat="1"/>
-    <w:lsdException w:name="List Number" w:semiHidden="0" w:unhideWhenUsed="0"/>
-    <w:lsdException w:name="List 4" w:semiHidden="0" w:unhideWhenUsed="0"/>
-    <w:lsdException w:name="List 5" w:semiHidden="0" w:unhideWhenUsed="0"/>
-    <w:lsdException w:name="Title" w:semiHidden="0" w:unhideWhenUsed="0" w:qFormat="1"/>
-    <w:lsdException w:name="Subtitle" w:semiHidden="0" w:unhideWhenUsed="0" w:qFormat="1"/>
-    <w:lsdException w:name="Salutation" w:semiHidden="0" w:unhideWhenUsed="0"/>
-    <w:lsdException w:name="Date" w:semiHidden="0" w:unhideWhenUsed="0"/>
-    <w:lsdException w:name="Body Text First Indent" w:semiHidden="0" w:unhideWhenUsed="0"/>
-    <w:lsdException w:name="Strong" w:semiHidden="0" w:unhideWhenUsed="0" w:qFormat="1"/>
-    <w:lsdException w:name="Emphasis" w:semiHidden="0" w:unhideWhenUsed="0" w:qFormat="1"/>
-    <w:lsdException w:name="Table Grid" w:semiHidden="0" w:unhideWhenUsed="0"/>
-    <w:lsdException w:name="Placeholder Text" w:uiPriority="99" w:unhideWhenUsed="0"/>
-    <w:lsdException w:name="No Spacing" w:semiHidden="0" w:uiPriority="1" w:unhideWhenUsed="0" w:qFormat="1"/>
-    <w:lsdException w:name="Light Shading" w:semiHidden="0" w:uiPriority="60" w:unhideWhenUsed="0"/>
-    <w:lsdException w:name="Light List" w:semiHidden="0" w:uiPriority="61" w:unhideWhenUsed="0"/>
-    <w:lsdException w:name="Light Grid" w:semiHidden="0" w:uiPriority="62" w:unhideWhenUsed="0"/>
-    <w:lsdException w:name="Medium Shading 1" w:semiHidden="0" w:uiPriority="63" w:unhideWhenUsed="0"/>
-    <w:lsdException w:name="Medium Shading 2" w:semiHidden="0" w:uiPriority="64" w:unhideWhenUsed="0"/>
-    <w:lsdException w:name="Medium List 1" w:semiHidden="0" w:uiPriority="65" w:unhideWhenUsed="0"/>
-    <w:lsdException w:name="Medium List 2" w:semiHidden="0" w:uiPriority="66" w:unhideWhenUsed="0"/>
-    <w:lsdException w:name="Medium Grid 1" w:semiHidden="0" w:uiPriority="67" w:unhideWhenUsed="0"/>
-    <w:lsdException w:name="Medium Grid 2" w:semiHidden="0" w:uiPriority="68" w:unhideWhenUsed="0"/>
-    <w:lsdException w:name="Medium Grid 3" w:semiHidden="0" w:uiPriority="69" w:unhideWhenUsed="0"/>
-    <w:lsdException w:name="Dark List" w:semiHidden="0" w:uiPriority="70" w:unhideWhenUsed="0"/>
-    <w:lsdException w:name="Colorful Shading" w:semiHidden="0" w:uiPriority="71" w:unhideWhenUsed="0"/>
-    <w:lsdException w:name="Colorful List" w:semiHidden="0" w:uiPriority="72" w:unhideWhenUsed="0"/>
-    <w:lsdException w:name="Colorful Grid" w:semiHidden="0" w:uiPriority="73" w:unhideWhenUsed="0"/>
-    <w:lsdException w:name="Light Shading Accent 1" w:semiHidden="0" w:uiPriority="60" w:unhideWhenUsed="0"/>
-    <w:lsdException w:name="Light List Accent 1" w:semiHidden="0" w:uiPriority="61" w:unhideWhenUsed="0"/>
-    <w:lsdException w:name="Light Grid Accent 1" w:semiHidden="0" w:uiPriority="62" w:unhideWhenUsed="0"/>
-    <w:lsdException w:name="Medium Shading 1 Accent 1" w:semiHidden="0" w:uiPriority="63" w:unhideWhenUsed="0"/>
-    <w:lsdException w:name="Medium Shading 2 Accent 1" w:semiHidden="0" w:uiPriority="64" w:unhideWhenUsed="0"/>
-    <w:lsdException w:name="Medium List 1 Accent 1" w:semiHidden="0" w:uiPriority="65" w:unhideWhenUsed="0"/>
-    <w:lsdException w:name="Revision" w:uiPriority="99" w:unhideWhenUsed="0"/>
-    <w:lsdException w:name="List Paragraph" w:semiHidden="0" w:uiPriority="34" w:unhideWhenUsed="0" w:qFormat="1"/>
-    <w:lsdException w:name="Quote" w:semiHidden="0" w:uiPriority="29" w:unhideWhenUsed="0" w:qFormat="1"/>
-    <w:lsdException w:name="Intense Quote" w:semiHidden="0" w:uiPriority="30" w:unhideWhenUsed="0" w:qFormat="1"/>
-    <w:lsdException w:name="Medium List 2 Accent 1" w:semiHidden="0" w:uiPriority="66" w:unhideWhenUsed="0"/>
-    <w:lsdException w:name="Medium Grid 1 Accent 1" w:semiHidden="0" w:uiPriority="67" w:unhideWhenUsed="0"/>
-    <w:lsdException w:name="Medium Grid 2 Accent 1" w:semiHidden="0" w:uiPriority="68" w:unhideWhenUsed="0"/>
-    <w:lsdException w:name="Medium Grid 3 Accent 1" w:semiHidden="0" w:uiPriority="69" w:unhideWhenUsed="0"/>
-    <w:lsdException w:name="Dark List Accent 1" w:semiHidden="0" w:uiPriority="70" w:unhideWhenUsed="0"/>
-    <w:lsdException w:name="Colorful Shading Accent 1" w:semiHidden="0" w:uiPriority="71" w:unhideWhenUsed="0"/>
-    <w:lsdException w:name="Colorful List Accent 1" w:semiHidden="0" w:uiPriority="72" w:unhideWhenUsed="0"/>
-    <w:lsdException w:name="Colorful Grid Accent 1" w:semiHidden="0" w:uiPriority="73" w:unhideWhenUsed="0"/>
-    <w:lsdException w:name="Light Shading Accent 2" w:semiHidden="0" w:uiPriority="60" w:unhideWhenUsed="0"/>
-    <w:lsdException w:name="Light List Accent 2" w:semiHidden="0" w:uiPriority="61" w:unhideWhenUsed="0"/>
-    <w:lsdException w:name="Light Grid Accent 2" w:semiHidden="0" w:uiPriority="62" w:unhideWhenUsed="0"/>
-    <w:lsdException w:name="Medium Shading 1 Accent 2" w:semiHidden="0" w:uiPriority="63" w:unhideWhenUsed="0"/>
-    <w:lsdException w:name="Medium Shading 2 Accent 2" w:semiHidden="0" w:uiPriority="64" w:unhideWhenUsed="0"/>
-    <w:lsdException w:name="Medium List 1 Accent 2" w:semiHidden="0" w:uiPriority="65" w:unhideWhenUsed="0"/>
-    <w:lsdException w:name="Medium List 2 Accent 2" w:semiHidden="0" w:uiPriority="66" w:unhideWhenUsed="0"/>
-    <w:lsdException w:name="Medium Grid 1 Accent 2" w:semiHidden="0" w:uiPriority="67" w:unhideWhenUsed="0"/>
-    <w:lsdException w:name="Medium Grid 2 Accent 2" w:semiHidden="0" w:uiPriority="68" w:unhideWhenUsed="0"/>
-    <w:lsdException w:name="Medium Grid 3 Accent 2" w:semiHidden="0" w:uiPriority="69" w:unhideWhenUsed="0"/>
-    <w:lsdException w:name="Dark List Accent 2" w:semiHidden="0" w:uiPriority="70" w:unhideWhenUsed="0"/>
-    <w:lsdException w:name="Colorful Shading Accent 2" w:semiHidden="0" w:uiPriority="71" w:unhideWhenUsed="0"/>
-    <w:lsdException w:name="Colorful List Accent 2" w:semiHidden="0" w:uiPriority="72" w:unhideWhenUsed="0"/>
-    <w:lsdException w:name="Colorful Grid Accent 2" w:semiHidden="0" w:uiPriority="73" w:unhideWhenUsed="0"/>
-    <w:lsdException w:name="Light Shading Accent 3" w:semiHidden="0" w:uiPriority="60" w:unhideWhenUsed="0"/>
-    <w:lsdException w:name="Light List Accent 3" w:semiHidden="0" w:uiPriority="61" w:unhideWhenUsed="0"/>
-    <w:lsdException w:name="Light Grid Accent 3" w:semiHidden="0" w:uiPriority="62" w:unhideWhenUsed="0"/>
-    <w:lsdException w:name="Medium Shading 1 Accent 3" w:semiHidden="0" w:uiPriority="63" w:unhideWhenUsed="0"/>
-    <w:lsdException w:name="Medium Shading 2 Accent 3" w:semiHidden="0" w:uiPriority="64" w:unhideWhenUsed="0"/>
-    <w:lsdException w:name="Medium List 1 Accent 3" w:semiHidden="0" w:uiPriority="65" w:unhideWhenUsed="0"/>
-    <w:lsdException w:name="Medium List 2 Accent 3" w:semiHidden="0" w:uiPriority="66" w:unhideWhenUsed="0"/>
-    <w:lsdException w:name="Medium Grid 1 Accent 3" w:semiHidden="0" w:uiPriority="67" w:unhideWhenUsed="0"/>
-    <w:lsdException w:name="Medium Grid 2 Accent 3" w:semiHidden="0" w:uiPriority="68" w:unhideWhenUsed="0"/>
-    <w:lsdException w:name="Medium Grid 3 Accent 3" w:semiHidden="0" w:uiPriority="69" w:unhideWhenUsed="0"/>
-    <w:lsdException w:name="Dark List Accent 3" w:semiHidden="0" w:uiPriority="70" w:unhideWhenUsed="0"/>
-    <w:lsdException w:name="Colorful Shading Accent 3" w:semiHidden="0" w:uiPriority="71" w:unhideWhenUsed="0"/>
-    <w:lsdException w:name="Colorful List Accent 3" w:semiHidden="0" w:uiPriority="72" w:unhideWhenUsed="0"/>
-    <w:lsdException w:name="Colorful Grid Accent 3" w:semiHidden="0" w:uiPriority="73" w:unhideWhenUsed="0"/>
-    <w:lsdException w:name="Light Shading Accent 4" w:semiHidden="0" w:uiPriority="60" w:unhideWhenUsed="0"/>
-    <w:lsdException w:name="Light List Accent 4" w:semiHidden="0" w:uiPriority="61" w:unhideWhenUsed="0"/>
-    <w:lsdException w:name="Light Grid Accent 4" w:semiHidden="0" w:uiPriority="62" w:unhideWhenUsed="0"/>
-    <w:lsdException w:name="Medium Shading 1 Accent 4" w:semiHidden="0" w:uiPriority="63" w:unhideWhenUsed="0"/>
-    <w:lsdException w:name="Medium Shading 2 Accent 4" w:semiHidden="0" w:uiPriority="64" w:unhideWhenUsed="0"/>
-    <w:lsdException w:name="Medium List 1 Accent 4" w:semiHidden="0" w:uiPriority="65" w:unhideWhenUsed="0"/>
-    <w:lsdException w:name="Medium List 2 Accent 4" w:semiHidden="0" w:uiPriority="66" w:unhideWhenUsed="0"/>
-    <w:lsdException w:name="Medium Grid 1 Accent 4" w:semiHidden="0" w:uiPriority="67" w:unhideWhenUsed="0"/>
-    <w:lsdException w:name="Medium Grid 2 Accent 4" w:semiHidden="0" w:uiPriority="68" w:unhideWhenUsed="0"/>
-    <w:lsdException w:name="Medium Grid 3 Accent 4" w:semiHidden="0" w:uiPriority="69" w:unhideWhenUsed="0"/>
-    <w:lsdException w:name="Dark List Accent 4" w:semiHidden="0" w:uiPriority="70" w:unhideWhenUsed="0"/>
-    <w:lsdException w:name="Colorful Shading Accent 4" w:semiHidden="0" w:uiPriority="71" w:unhideWhenUsed="0"/>
-    <w:lsdException w:name="Colorful List Accent 4" w:semiHidden="0" w:uiPriority="72" w:unhideWhenUsed="0"/>
-    <w:lsdException w:name="Colorful Grid Accent 4" w:semiHidden="0" w:uiPriority="73" w:unhideWhenUsed="0"/>
-    <w:lsdException w:name="Light Shading Accent 5" w:semiHidden="0" w:uiPriority="60" w:unhideWhenUsed="0"/>
-    <w:lsdException w:name="Light List Accent 5" w:semiHidden="0" w:uiPriority="61" w:unhideWhenUsed="0"/>
-    <w:lsdException w:name="Light Grid Accent 5" w:semiHidden="0" w:uiPriority="62" w:unhideWhenUsed="0"/>
-    <w:lsdException w:name="Medium Shading 1 Accent 5" w:semiHidden="0" w:uiPriority="63" w:unhideWhenUsed="0"/>
-    <w:lsdException w:name="Medium Shading 2 Accent 5" w:semiHidden="0" w:uiPriority="64" w:unhideWhenUsed="0"/>
-    <w:lsdException w:name="Medium List 1 Accent 5" w:semiHidden="0" w:uiPriority="65" w:unhideWhenUsed="0"/>
-    <w:lsdException w:name="Medium List 2 Accent 5" w:semiHidden="0" w:uiPriority="66" w:unhideWhenUsed="0"/>
-    <w:lsdException w:name="Medium Grid 1 Accent 5" w:semiHidden="0" w:uiPriority="67" w:unhideWhenUsed="0"/>
-    <w:lsdException w:name="Medium Grid 2 Accent 5" w:semiHidden="0" w:uiPriority="68" w:unhideWhenUsed="0"/>
-    <w:lsdException w:name="Medium Grid 3 Accent 5" w:semiHidden="0" w:uiPriority="69" w:unhideWhenUsed="0"/>
-    <w:lsdException w:name="Dark List Accent 5" w:semiHidden="0" w:uiPriority="70" w:unhideWhenUsed="0"/>
-    <w:lsdException w:name="Colorful Shading Accent 5" w:semiHidden="0" w:uiPriority="71" w:unhideWhenUsed="0"/>
-    <w:lsdException w:name="Colorful List Accent 5" w:semiHidden="0" w:uiPriority="72" w:unhideWhenUsed="0"/>
-    <w:lsdException w:name="Colorful Grid Accent 5" w:semiHidden="0" w:uiPriority="73" w:unhideWhenUsed="0"/>
-    <w:lsdException w:name="Light Shading Accent 6" w:semiHidden="0" w:uiPriority="60" w:unhideWhenUsed="0"/>
-    <w:lsdException w:name="Light List Accent 6" w:semiHidden="0" w:uiPriority="61" w:unhideWhenUsed="0"/>
-    <w:lsdException w:name="Light Grid Accent 6" w:semiHidden="0" w:uiPriority="62" w:unhideWhenUsed="0"/>
-    <w:lsdException w:name="Medium Shading 1 Accent 6" w:semiHidden="0" w:uiPriority="63" w:unhideWhenUsed="0"/>
-    <w:lsdException w:name="Medium Shading 2 Accent 6" w:semiHidden="0" w:uiPriority="64" w:unhideWhenUsed="0"/>
-    <w:lsdException w:name="Medium List 1 Accent 6" w:semiHidden="0" w:uiPriority="65" w:unhideWhenUsed="0"/>
-    <w:lsdException w:name="Medium List 2 Accent 6" w:semiHidden="0" w:uiPriority="66" w:unhideWhenUsed="0"/>
-    <w:lsdException w:name="Medium Grid 1 Accent 6" w:semiHidden="0" w:uiPriority="67" w:unhideWhenUsed="0"/>
-    <w:lsdException w:name="Medium Grid 2 Accent 6" w:semiHidden="0" w:uiPriority="68" w:unhideWhenUsed="0"/>
-    <w:lsdException w:name="Medium Grid 3 Accent 6" w:semiHidden="0" w:uiPriority="69" w:unhideWhenUsed="0"/>
-    <w:lsdException w:name="Dark List Accent 6" w:semiHidden="0" w:uiPriority="70" w:unhideWhenUsed="0"/>
-    <w:lsdException w:name="Colorful Shading Accent 6" w:semiHidden="0" w:uiPriority="71" w:unhideWhenUsed="0"/>
-    <w:lsdException w:name="Colorful List Accent 6" w:semiHidden="0" w:uiPriority="72" w:unhideWhenUsed="0"/>
-    <w:lsdException w:name="Colorful Grid Accent 6" w:semiHidden="0" w:uiPriority="73" w:unhideWhenUsed="0"/>
-    <w:lsdException w:name="Subtle Emphasis" w:semiHidden="0" w:uiPriority="19" w:unhideWhenUsed="0" w:qFormat="1"/>
-    <w:lsdException w:name="Intense Emphasis" w:semiHidden="0" w:uiPriority="21" w:unhideWhenUsed="0" w:qFormat="1"/>
-    <w:lsdException w:name="Subtle Reference" w:semiHidden="0" w:uiPriority="31" w:unhideWhenUsed="0" w:qFormat="1"/>
-    <w:lsdException w:name="Intense Reference" w:semiHidden="0" w:uiPriority="32" w:unhideWhenUsed="0" w:qFormat="1"/>
-    <w:lsdException w:name="Book Title" w:semiHidden="0" w:uiPriority="33" w:unhideWhenUsed="0" w:qFormat="1"/>
-    <w:lsdException w:name="Bibliography" w:uiPriority="37"/>
-    <w:lsdException w:name="TOC Heading" w:uiPriority="39" w:qFormat="1"/>
-  </w:latentStyles>
-  <w:style w:type="paragraph" w:default="1" w:styleId="Normal">
-    <w:name w:val="Normal"/>
+  <w:style w:type="paragraph" w:styleId="ListParagraph">
+    <w:name w:val="List Paragraph"/>
+    <w:basedOn w:val="Normal"/>
+    <w:uiPriority w:val="34"/>
     <w:qFormat/>
-    <w:rsid w:val="00CA57DA"/>
+    <w:rsid w:val="0022212B"/>
     <w:pPr>
-      <w:spacing w:line="255" w:lineRule="atLeast"/>
+      <w:ind w:left="720"/>
+      <w:contextualSpacing/>
     </w:pPr>
-    <w:rPr>
-      <w:rFonts w:ascii="Arial" w:hAnsi="Arial" w:cs="Arial"/>
-      <w:sz w:val="21"/>
-      <w:szCs w:val="24"/>
-      <w:lang w:val="en-GB" w:eastAsia="en-US"/>
-    </w:rPr>
-  </w:style>
-  <w:style w:type="paragraph" w:styleId="Heading1">
-    <w:name w:val="heading 1"/>
-    <w:basedOn w:val="Normal"/>
-    <w:next w:val="Normal"/>
-    <w:qFormat/>
-    <w:rsid w:val="00DA1736"/>
-    <w:pPr>
-      <w:keepNext/>
-      <w:keepLines/>
-      <w:numPr>
-        <w:numId w:val="1"/>
-      </w:numPr>
-      <w:spacing w:before="255" w:after="510" w:line="240" w:lineRule="auto"/>
-      <w:outlineLvl w:val="0"/>
-    </w:pPr>
-    <w:rPr>
-      <w:b/>
-      <w:bCs/>
-      <w:sz w:val="30"/>
-      <w:szCs w:val="32"/>
-    </w:rPr>
-  </w:style>
-  <w:style w:type="paragraph" w:styleId="Heading2">
-    <w:name w:val="heading 2"/>
-    <w:basedOn w:val="Heading1"/>
-    <w:next w:val="Normal"/>
-    <w:qFormat/>
-    <w:rsid w:val="00DA1736"/>
-    <w:pPr>
-      <w:numPr>
-        <w:ilvl w:val="1"/>
-      </w:numPr>
-      <w:spacing w:after="0" w:line="255" w:lineRule="exact"/>
-      <w:outlineLvl w:val="1"/>
-    </w:pPr>
-    <w:rPr>
-      <w:bCs w:val="0"/>
-      <w:iCs/>
-      <w:sz w:val="21"/>
-      <w:szCs w:val="28"/>
-    </w:rPr>
-  </w:style>
-  <w:style w:type="paragraph" w:styleId="Heading3">
-    <w:name w:val="heading 3"/>
-    <w:basedOn w:val="Heading2"/>
-    <w:next w:val="Normal"/>
-    <w:qFormat/>
-    <w:rsid w:val="00DA1736"/>
-    <w:pPr>
-      <w:numPr>
-        <w:ilvl w:val="2"/>
-      </w:numPr>
-      <w:outlineLvl w:val="2"/>
-    </w:pPr>
-    <w:rPr>
-      <w:b w:val="0"/>
-      <w:bCs/>
-      <w:szCs w:val="26"/>
-    </w:rPr>
-  </w:style>
-  <w:style w:type="paragraph" w:styleId="Heading4">
-    <w:name w:val="heading 4"/>
-    <w:basedOn w:val="Heading3"/>
-    <w:next w:val="Normal"/>
-    <w:qFormat/>
-    <w:rsid w:val="00DA1736"/>
-    <w:pPr>
-      <w:numPr>
-        <w:ilvl w:val="3"/>
-      </w:numPr>
-      <w:outlineLvl w:val="3"/>
-    </w:pPr>
-    <w:rPr>
-      <w:bCs w:val="0"/>
-      <w:i/>
-      <w:szCs w:val="28"/>
-    </w:rPr>
-  </w:style>
-  <w:style w:type="paragraph" w:styleId="Heading5">
-    <w:name w:val="heading 5"/>
-    <w:basedOn w:val="Heading4"/>
-    <w:next w:val="Normal"/>
-    <w:qFormat/>
-    <w:rsid w:val="00DA1736"/>
-    <w:pPr>
-      <w:numPr>
-        <w:ilvl w:val="4"/>
-      </w:numPr>
-      <w:outlineLvl w:val="4"/>
-    </w:pPr>
-    <w:rPr>
-      <w:bCs/>
-      <w:iCs w:val="0"/>
-      <w:szCs w:val="26"/>
-    </w:rPr>
-  </w:style>
-  <w:style w:type="character" w:default="1" w:styleId="DefaultParagraphFont">
-    <w:name w:val="Default Paragraph Font"/>
-    <w:uiPriority w:val="1"/>
-    <w:semiHidden/>
-    <w:unhideWhenUsed/>
-  </w:style>
-  <w:style w:type="table" w:default="1" w:styleId="TableNormal">
-    <w:name w:val="Normal Table"/>
-    <w:uiPriority w:val="99"/>
-    <w:semiHidden/>
-    <w:unhideWhenUsed/>
-    <w:tblPr>
-      <w:tblInd w:w="0" w:type="dxa"/>
-      <w:tblCellMar>
-        <w:top w:w="0" w:type="dxa"/>
-        <w:left w:w="108" w:type="dxa"/>
-        <w:bottom w:w="0" w:type="dxa"/>
-        <w:right w:w="108" w:type="dxa"/>
-      </w:tblCellMar>
-    </w:tblPr>
-  </w:style>
-  <w:style w:type="numbering" w:default="1" w:styleId="NoList">
-    <w:name w:val="No List"/>
-    <w:uiPriority w:val="99"/>
-    <w:semiHidden/>
-    <w:unhideWhenUsed/>
-  </w:style>
-  <w:style w:type="paragraph" w:styleId="Header">
-    <w:name w:val="header"/>
-    <w:basedOn w:val="Normal"/>
-    <w:rsid w:val="00A1473F"/>
-    <w:pPr>
-      <w:tabs>
-        <w:tab w:val="center" w:pos="4153"/>
-        <w:tab w:val="right" w:pos="8306"/>
-      </w:tabs>
-    </w:pPr>
-  </w:style>
-  <w:style w:type="paragraph" w:styleId="Footer">
-    <w:name w:val="footer"/>
-    <w:basedOn w:val="Normal"/>
-    <w:rsid w:val="00A1473F"/>
-    <w:pPr>
-      <w:tabs>
-        <w:tab w:val="center" w:pos="4153"/>
-        <w:tab w:val="right" w:pos="8306"/>
-      </w:tabs>
-    </w:pPr>
-  </w:style>
-  <w:style w:type="paragraph" w:customStyle="1" w:styleId="Huisstijl-Sjabloonnaam">
-    <w:name w:val="Huisstijl-Sjabloonnaam"/>
-    <w:basedOn w:val="Huisstijl-Naw"/>
-    <w:rsid w:val="00334A78"/>
-    <w:pPr>
-      <w:spacing w:before="255" w:line="255" w:lineRule="exact"/>
-    </w:pPr>
-    <w:rPr>
-      <w:b/>
-      <w:sz w:val="36"/>
-    </w:rPr>
-  </w:style>
-  <w:style w:type="paragraph" w:customStyle="1" w:styleId="Huisstijl-Naw">
-    <w:name w:val="Huisstijl-Naw"/>
-    <w:basedOn w:val="Normal"/>
-    <w:rsid w:val="00972803"/>
-    <w:rPr>
-      <w:noProof/>
-    </w:rPr>
-  </w:style>
-  <w:style w:type="paragraph" w:customStyle="1" w:styleId="Huisstijl-Adres">
-    <w:name w:val="Huisstijl-Adres"/>
-    <w:basedOn w:val="Huisstijl-Naw"/>
-    <w:rsid w:val="00C50CBA"/>
-  </w:style>
-  <w:style w:type="paragraph" w:customStyle="1" w:styleId="Huisstijl-Kopje">
-    <w:name w:val="Huisstijl-Kopje"/>
-    <w:basedOn w:val="Huisstijl-Naw"/>
-    <w:rsid w:val="00C50CBA"/>
-    <w:rPr>
-      <w:b/>
-      <w:sz w:val="17"/>
-    </w:rPr>
-  </w:style>
-  <w:style w:type="paragraph" w:customStyle="1" w:styleId="Huisstijl-Gegeven">
-    <w:name w:val="Huisstijl-Gegeven"/>
-    <w:basedOn w:val="Huisstijl-Naw"/>
-    <w:rsid w:val="00C50CBA"/>
-  </w:style>
-  <w:style w:type="paragraph" w:customStyle="1" w:styleId="Huisstijl-Voettekst">
-    <w:name w:val="Huisstijl-Voettekst"/>
-    <w:basedOn w:val="Huisstijl-Naw"/>
-    <w:rsid w:val="00C50CBA"/>
-    <w:rPr>
-      <w:sz w:val="14"/>
-    </w:rPr>
-  </w:style>
-  <w:style w:type="numbering" w:customStyle="1" w:styleId="Huisstijl-LijstNummering">
-    <w:name w:val="Huisstijl-LijstNummering"/>
-    <w:uiPriority w:val="99"/>
-    <w:rsid w:val="004158A1"/>
-    <w:pPr>
-      <w:numPr>
-        <w:numId w:val="6"/>
-      </w:numPr>
-    </w:pPr>
-  </w:style>
-  <w:style w:type="paragraph" w:styleId="ListBullet">
-    <w:name w:val="List Bullet"/>
-    <w:basedOn w:val="Normal"/>
-    <w:rsid w:val="004158A1"/>
-    <w:pPr>
-      <w:numPr>
-        <w:numId w:val="11"/>
-      </w:numPr>
-      <w:jc w:val="both"/>
-    </w:pPr>
-  </w:style>
-  <w:style w:type="paragraph" w:customStyle="1" w:styleId="Kop1zondernummer">
-    <w:name w:val="Kop 1 zonder nummer"/>
-    <w:basedOn w:val="Heading1"/>
-    <w:next w:val="Normal"/>
-    <w:rsid w:val="008D278F"/>
-    <w:pPr>
-      <w:numPr>
-        <w:numId w:val="0"/>
-      </w:numPr>
-    </w:pPr>
-  </w:style>
-  <w:style w:type="paragraph" w:customStyle="1" w:styleId="Kop2zondernummer">
-    <w:name w:val="Kop 2 zonder nummer"/>
-    <w:basedOn w:val="Heading2"/>
-    <w:next w:val="Normal"/>
-    <w:rsid w:val="008D278F"/>
-    <w:pPr>
-      <w:numPr>
-        <w:ilvl w:val="0"/>
-        <w:numId w:val="0"/>
-      </w:numPr>
-    </w:pPr>
-  </w:style>
-  <w:style w:type="paragraph" w:customStyle="1" w:styleId="Kop3zondernummer">
-    <w:name w:val="Kop 3 zonder nummer"/>
-    <w:basedOn w:val="Heading3"/>
-    <w:next w:val="Normal"/>
-    <w:rsid w:val="008D278F"/>
-    <w:pPr>
-      <w:numPr>
-        <w:ilvl w:val="0"/>
-        <w:numId w:val="0"/>
-      </w:numPr>
-    </w:pPr>
-  </w:style>
-  <w:style w:type="paragraph" w:customStyle="1" w:styleId="Kop4zondernummer">
-    <w:name w:val="Kop 4 zonder nummer"/>
-    <w:basedOn w:val="Heading4"/>
-    <w:next w:val="Normal"/>
-    <w:rsid w:val="008D278F"/>
-    <w:pPr>
-      <w:numPr>
-        <w:ilvl w:val="0"/>
-        <w:numId w:val="0"/>
-      </w:numPr>
-    </w:pPr>
-  </w:style>
-  <w:style w:type="paragraph" w:customStyle="1" w:styleId="Caption1">
-    <w:name w:val="Caption1"/>
-    <w:basedOn w:val="Normal"/>
-    <w:next w:val="Normal"/>
-    <w:semiHidden/>
-    <w:rsid w:val="00E73B9A"/>
-    <w:pPr>
-      <w:ind w:left="567" w:hanging="567"/>
-    </w:pPr>
-    <w:rPr>
-      <w:i/>
-      <w:sz w:val="17"/>
-    </w:rPr>
-  </w:style>
-  <w:style w:type="paragraph" w:styleId="Caption">
-    <w:name w:val="caption"/>
-    <w:basedOn w:val="Normal"/>
-    <w:next w:val="Normal"/>
-    <w:qFormat/>
-    <w:rsid w:val="00ED4126"/>
-    <w:pPr>
-      <w:ind w:left="567" w:hanging="567"/>
-    </w:pPr>
-    <w:rPr>
-      <w:bCs/>
-      <w:i/>
-      <w:sz w:val="17"/>
-      <w:szCs w:val="20"/>
-    </w:rPr>
-  </w:style>
-  <w:style w:type="numbering" w:customStyle="1" w:styleId="Huisstijl-LijstOpsomming">
-    <w:name w:val="Huisstijl-LijstOpsomming"/>
-    <w:uiPriority w:val="99"/>
-    <w:rsid w:val="004158A1"/>
-    <w:pPr>
-      <w:numPr>
-        <w:numId w:val="7"/>
-      </w:numPr>
-    </w:pPr>
-  </w:style>
-  <w:style w:type="paragraph" w:styleId="ListBullet2">
-    <w:name w:val="List Bullet 2"/>
-    <w:basedOn w:val="ListBullet"/>
-    <w:rsid w:val="004158A1"/>
-    <w:pPr>
-      <w:numPr>
-        <w:ilvl w:val="1"/>
-      </w:numPr>
-    </w:pPr>
-  </w:style>
-  <w:style w:type="paragraph" w:styleId="ListNumber2">
-    <w:name w:val="List Number 2"/>
-    <w:basedOn w:val="Normal"/>
-    <w:rsid w:val="004158A1"/>
-    <w:pPr>
-      <w:numPr>
-        <w:ilvl w:val="1"/>
-        <w:numId w:val="13"/>
-      </w:numPr>
-      <w:jc w:val="both"/>
-    </w:pPr>
-  </w:style>
-  <w:style w:type="paragraph" w:styleId="ListBullet3">
-    <w:name w:val="List Bullet 3"/>
-    <w:basedOn w:val="ListNumber2"/>
-    <w:rsid w:val="004158A1"/>
-    <w:pPr>
-      <w:numPr>
-        <w:ilvl w:val="2"/>
-        <w:numId w:val="11"/>
-      </w:numPr>
-    </w:pPr>
-  </w:style>
-  <w:style w:type="paragraph" w:styleId="ListNumber">
-    <w:name w:val="List Number"/>
-    <w:basedOn w:val="Normal"/>
-    <w:rsid w:val="004158A1"/>
-    <w:pPr>
-      <w:numPr>
-        <w:numId w:val="13"/>
-      </w:numPr>
-      <w:jc w:val="both"/>
-    </w:pPr>
-  </w:style>
-  <w:style w:type="paragraph" w:styleId="ListNumber3">
-    <w:name w:val="List Number 3"/>
-    <w:basedOn w:val="Normal"/>
-    <w:rsid w:val="004158A1"/>
-    <w:pPr>
-      <w:numPr>
-        <w:ilvl w:val="2"/>
-        <w:numId w:val="13"/>
-      </w:numPr>
-      <w:jc w:val="both"/>
-    </w:pPr>
-  </w:style>
-  <w:style w:type="paragraph" w:styleId="BalloonText">
-    <w:name w:val="Balloon Text"/>
-    <w:basedOn w:val="Normal"/>
-    <w:link w:val="BalloonTextChar"/>
-    <w:semiHidden/>
-    <w:unhideWhenUsed/>
-    <w:rsid w:val="007F262F"/>
-    <w:pPr>
-      <w:spacing w:line="240" w:lineRule="auto"/>
-    </w:pPr>
-    <w:rPr>
-      <w:rFonts w:ascii="Tahoma" w:hAnsi="Tahoma" w:cs="Tahoma"/>
-      <w:sz w:val="16"/>
-      <w:szCs w:val="16"/>
-    </w:rPr>
-  </w:style>
-  <w:style w:type="character" w:customStyle="1" w:styleId="BalloonTextChar">
-    <w:name w:val="Balloon Text Char"/>
-    <w:basedOn w:val="DefaultParagraphFont"/>
-    <w:link w:val="BalloonText"/>
-    <w:semiHidden/>
-    <w:rsid w:val="007F262F"/>
-    <w:rPr>
-      <w:rFonts w:ascii="Tahoma" w:hAnsi="Tahoma" w:cs="Tahoma"/>
-      <w:sz w:val="16"/>
-      <w:szCs w:val="16"/>
-      <w:lang w:eastAsia="en-US"/>
-    </w:rPr>
-  </w:style>
-  <w:style w:type="character" w:styleId="PlaceholderText">
-    <w:name w:val="Placeholder Text"/>
-    <w:basedOn w:val="DefaultParagraphFont"/>
-    <w:uiPriority w:val="99"/>
-    <w:semiHidden/>
-    <w:rsid w:val="0051788C"/>
-    <w:rPr>
-      <w:color w:val="808080"/>
-    </w:rPr>
-  </w:style>
-  <w:style w:type="table" w:styleId="TableGrid">
-    <w:name w:val="Table Grid"/>
-    <w:basedOn w:val="TableNormal"/>
-    <w:rsid w:val="00653B79"/>
-    <w:tblPr>
-      <w:tblBorders>
-        <w:top w:val="single" w:sz="4" w:space="0" w:color="auto"/>
-        <w:left w:val="single" w:sz="4" w:space="0" w:color="auto"/>
-        <w:bottom w:val="single" w:sz="4" w:space="0" w:color="auto"/>
-        <w:right w:val="single" w:sz="4" w:space="0" w:color="auto"/>
-        <w:insideH w:val="single" w:sz="4" w:space="0" w:color="auto"/>
-        <w:insideV w:val="single" w:sz="4" w:space="0" w:color="auto"/>
-      </w:tblBorders>
-    </w:tblPr>
   </w:style>
 </w:styles>
 </file>

</xml_diff>